<commit_message>
Remaining labs and site
</commit_message>
<xml_diff>
--- a/Lab2/Lab2_a.docx
+++ b/Lab2/Lab2_a.docx
@@ -1,6 +1,6 @@
 
 <file path=word/document.xml><?xml version="1.0" encoding="utf-8"?>
-<w:document xmlns:wpc="http://schemas.microsoft.com/office/word/2010/wordprocessingCanvas" xmlns:cx="http://schemas.microsoft.com/office/drawing/2014/chartex" xmlns:cx1="http://schemas.microsoft.com/office/drawing/2015/9/8/chartex" xmlns:cx2="http://schemas.microsoft.com/office/drawing/2015/10/21/chartex" xmlns:cx3="http://schemas.microsoft.com/office/drawing/2016/5/9/chartex" xmlns:cx4="http://schemas.microsoft.com/office/drawing/2016/5/10/chartex" xmlns:cx5="http://schemas.microsoft.com/office/drawing/2016/5/11/chartex" xmlns:cx6="http://schemas.microsoft.com/office/drawing/2016/5/12/chartex" xmlns:cx7="http://schemas.microsoft.com/office/drawing/2016/5/13/chartex" xmlns:cx8="http://schemas.microsoft.com/office/drawing/2016/5/14/chartex" xmlns:mc="http://schemas.openxmlformats.org/markup-compatibility/2006" xmlns:aink="http://schemas.microsoft.com/office/drawing/2016/ink" xmlns:am3d="http://schemas.microsoft.com/office/drawing/2017/model3d" xmlns:o="urn:schemas-microsoft-com:office:office" xmlns:oel="http://schemas.microsoft.com/office/2019/extlst" xmlns:r="http://schemas.openxmlformats.org/officeDocument/2006/relationships" xmlns:m="http://schemas.openxmlformats.org/officeDocument/2006/math" xmlns:v="urn:schemas-microsoft-com:vml" xmlns:wp14="http://schemas.microsoft.com/office/word/2010/wordprocessingDrawing" xmlns:wp="http://schemas.openxmlformats.org/drawingml/2006/wordprocessingDrawing" xmlns:w10="urn:schemas-microsoft-com:office:word" xmlns:w="http://schemas.openxmlformats.org/wordprocessingml/2006/main" xmlns:w14="http://schemas.microsoft.com/office/word/2010/wordml" xmlns:w15="http://schemas.microsoft.com/office/word/2012/wordml" xmlns:w16cex="http://schemas.microsoft.com/office/word/2018/wordml/cex" xmlns:w16cid="http://schemas.microsoft.com/office/word/2016/wordml/cid" xmlns:w16="http://schemas.microsoft.com/office/word/2018/wordml" xmlns:w16sdtdh="http://schemas.microsoft.com/office/word/2020/wordml/sdtdatahash" xmlns:w16se="http://schemas.microsoft.com/office/word/2015/wordml/symex" xmlns:wpg="http://schemas.microsoft.com/office/word/2010/wordprocessingGroup" xmlns:wpi="http://schemas.microsoft.com/office/word/2010/wordprocessingInk" xmlns:wne="http://schemas.microsoft.com/office/word/2006/wordml" xmlns:wps="http://schemas.microsoft.com/office/word/2010/wordprocessingShape" mc:Ignorable="w14 w15 w16se w16cid w16 w16cex w16sdtdh wp14">
+<w:document xmlns:wpc="http://schemas.microsoft.com/office/word/2010/wordprocessingCanvas" xmlns:cx="http://schemas.microsoft.com/office/drawing/2014/chartex" xmlns:cx1="http://schemas.microsoft.com/office/drawing/2015/9/8/chartex" xmlns:cx2="http://schemas.microsoft.com/office/drawing/2015/10/21/chartex" xmlns:cx3="http://schemas.microsoft.com/office/drawing/2016/5/9/chartex" xmlns:cx4="http://schemas.microsoft.com/office/drawing/2016/5/10/chartex" xmlns:cx5="http://schemas.microsoft.com/office/drawing/2016/5/11/chartex" xmlns:cx6="http://schemas.microsoft.com/office/drawing/2016/5/12/chartex" xmlns:cx7="http://schemas.microsoft.com/office/drawing/2016/5/13/chartex" xmlns:cx8="http://schemas.microsoft.com/office/drawing/2016/5/14/chartex" xmlns:mc="http://schemas.openxmlformats.org/markup-compatibility/2006" xmlns:aink="http://schemas.microsoft.com/office/drawing/2016/ink" xmlns:am3d="http://schemas.microsoft.com/office/drawing/2017/model3d" xmlns:o="urn:schemas-microsoft-com:office:office" xmlns:oel="http://schemas.microsoft.com/office/2019/extlst" xmlns:r="http://schemas.openxmlformats.org/officeDocument/2006/relationships" xmlns:m="http://schemas.openxmlformats.org/officeDocument/2006/math" xmlns:v="urn:schemas-microsoft-com:vml" xmlns:wp14="http://schemas.microsoft.com/office/word/2010/wordprocessingDrawing" xmlns:wp="http://schemas.openxmlformats.org/drawingml/2006/wordprocessingDrawing" xmlns:w10="urn:schemas-microsoft-com:office:word" xmlns:w="http://schemas.openxmlformats.org/wordprocessingml/2006/main" xmlns:w14="http://schemas.microsoft.com/office/word/2010/wordml" xmlns:w15="http://schemas.microsoft.com/office/word/2012/wordml" xmlns:w16cex="http://schemas.microsoft.com/office/word/2018/wordml/cex" xmlns:w16cid="http://schemas.microsoft.com/office/word/2016/wordml/cid" xmlns:w16="http://schemas.microsoft.com/office/word/2018/wordml" xmlns:w16du="http://schemas.microsoft.com/office/word/2023/wordml/word16du" xmlns:w16sdtdh="http://schemas.microsoft.com/office/word/2020/wordml/sdtdatahash" xmlns:w16se="http://schemas.microsoft.com/office/word/2015/wordml/symex" xmlns:wpg="http://schemas.microsoft.com/office/word/2010/wordprocessingGroup" xmlns:wpi="http://schemas.microsoft.com/office/word/2010/wordprocessingInk" xmlns:wne="http://schemas.microsoft.com/office/word/2006/wordml" xmlns:wps="http://schemas.microsoft.com/office/word/2010/wordprocessingShape" mc:Ignorable="w14 w15 w16se w16cid w16 w16cex w16sdtdh wp14">
   <w:body>
     <w:p>
       <w:pPr>
@@ -100,7 +100,25 @@
           <w:szCs w:val="28"/>
           <w:lang w:val="ru-RU"/>
         </w:rPr>
-        <w:t>Цели и задачи проекта.</w:t>
+        <w:t xml:space="preserve">Цели и задачи </w:t>
+      </w:r>
+      <w:r>
+        <w:rPr>
+          <w:rFonts w:ascii="SF Pro Regular" w:hAnsi="SF Pro Regular" w:cstheme="minorHAnsi"/>
+          <w:sz w:val="28"/>
+          <w:szCs w:val="28"/>
+          <w:lang w:val="ru-RU"/>
+        </w:rPr>
+        <w:t>пользователя</w:t>
+      </w:r>
+      <w:r>
+        <w:rPr>
+          <w:rFonts w:ascii="SF Pro Regular" w:hAnsi="SF Pro Regular" w:cstheme="minorHAnsi"/>
+          <w:sz w:val="28"/>
+          <w:szCs w:val="28"/>
+          <w:lang w:val="ru-RU"/>
+        </w:rPr>
+        <w:t>.</w:t>
       </w:r>
     </w:p>
     <w:p>
@@ -120,7 +138,25 @@
           <w:szCs w:val="28"/>
           <w:lang w:val="ru-RU"/>
         </w:rPr>
-        <w:t>Цели проекта:</w:t>
+        <w:t xml:space="preserve">Цели </w:t>
+      </w:r>
+      <w:r>
+        <w:rPr>
+          <w:rFonts w:ascii="SF Pro Regular" w:hAnsi="SF Pro Regular" w:cstheme="minorHAnsi"/>
+          <w:sz w:val="28"/>
+          <w:szCs w:val="28"/>
+          <w:lang w:val="ru-RU"/>
+        </w:rPr>
+        <w:t>пользователя</w:t>
+      </w:r>
+      <w:r>
+        <w:rPr>
+          <w:rFonts w:ascii="SF Pro Regular" w:hAnsi="SF Pro Regular" w:cstheme="minorHAnsi"/>
+          <w:sz w:val="28"/>
+          <w:szCs w:val="28"/>
+          <w:lang w:val="ru-RU"/>
+        </w:rPr>
+        <w:t>:</w:t>
       </w:r>
     </w:p>
     <w:p>
@@ -137,12 +173,1509 @@
           <w:lang w:val="ru-RU"/>
         </w:rPr>
       </w:pPr>
-    </w:p>
-    <w:p>
-      <w:pPr>
-        <w:rPr>
-          <w:rFonts w:ascii="SF Pro Regular" w:hAnsi="SF Pro Regular" w:cstheme="minorHAnsi"/>
-          <w:lang w:val="ru-RU"/>
+      <w:r>
+        <w:rPr>
+          <w:rFonts w:ascii="SF Pro Regular" w:hAnsi="SF Pro Regular" w:cstheme="minorHAnsi"/>
+          <w:sz w:val="28"/>
+          <w:szCs w:val="28"/>
+          <w:lang w:val="ru-RU"/>
+        </w:rPr>
+        <w:t>Отслеживание своих финансов: Пользователь хочет иметь возможность контролировать свои доходы и расходы, чтобы лучше управлять своими финансами и достигать своих финансовых целей.</w:t>
+      </w:r>
+    </w:p>
+    <w:p>
+      <w:pPr>
+        <w:pStyle w:val="a3"/>
+        <w:numPr>
+          <w:ilvl w:val="0"/>
+          <w:numId w:val="2"/>
+        </w:numPr>
+        <w:rPr>
+          <w:rFonts w:ascii="SF Pro Regular" w:hAnsi="SF Pro Regular" w:cstheme="minorHAnsi"/>
+          <w:sz w:val="28"/>
+          <w:szCs w:val="28"/>
+          <w:lang w:val="ru-RU"/>
+        </w:rPr>
+      </w:pPr>
+      <w:r>
+        <w:rPr>
+          <w:rFonts w:ascii="SF Pro Regular" w:hAnsi="SF Pro Regular" w:cstheme="minorHAnsi"/>
+          <w:sz w:val="28"/>
+          <w:szCs w:val="28"/>
+          <w:lang w:val="ru-RU"/>
+        </w:rPr>
+        <w:t>Бюджетирование и планирование: Пользователь стремится создать и следовать бюджетному плану, определить свои приоритеты и управлять своими финансовыми ресурсами более эффективно.</w:t>
+      </w:r>
+    </w:p>
+    <w:p>
+      <w:pPr>
+        <w:pStyle w:val="a3"/>
+        <w:numPr>
+          <w:ilvl w:val="0"/>
+          <w:numId w:val="2"/>
+        </w:numPr>
+        <w:rPr>
+          <w:rFonts w:ascii="SF Pro Regular" w:hAnsi="SF Pro Regular" w:cstheme="minorHAnsi"/>
+          <w:sz w:val="28"/>
+          <w:szCs w:val="28"/>
+          <w:lang w:val="ru-RU"/>
+        </w:rPr>
+      </w:pPr>
+      <w:r>
+        <w:rPr>
+          <w:rFonts w:ascii="SF Pro Regular" w:hAnsi="SF Pro Regular" w:cstheme="minorHAnsi"/>
+          <w:sz w:val="28"/>
+          <w:szCs w:val="28"/>
+          <w:lang w:val="ru-RU"/>
+        </w:rPr>
+        <w:t>Анализ и отчетность: Пользователь хочет получать детальные аналитические данные о своих расходах и доходах, чтобы лучше понимать свои финансовые привычки и принимать обоснованные решения.</w:t>
+      </w:r>
+    </w:p>
+    <w:p>
+      <w:pPr>
+        <w:ind w:left="360"/>
+        <w:rPr>
+          <w:rFonts w:ascii="SF Pro Regular" w:hAnsi="SF Pro Regular" w:cstheme="minorHAnsi"/>
+          <w:sz w:val="28"/>
+          <w:szCs w:val="28"/>
+          <w:lang w:val="ru-RU"/>
+        </w:rPr>
+      </w:pPr>
+      <w:r>
+        <w:rPr>
+          <w:rFonts w:ascii="SF Pro Regular" w:hAnsi="SF Pro Regular" w:cstheme="minorHAnsi"/>
+          <w:sz w:val="28"/>
+          <w:szCs w:val="28"/>
+          <w:lang w:val="ru-RU"/>
+        </w:rPr>
+        <w:t>Задачи пользователя:</w:t>
+      </w:r>
+    </w:p>
+    <w:p>
+      <w:pPr>
+        <w:pStyle w:val="a3"/>
+        <w:numPr>
+          <w:ilvl w:val="0"/>
+          <w:numId w:val="3"/>
+        </w:numPr>
+        <w:rPr>
+          <w:rFonts w:ascii="SF Pro Regular" w:hAnsi="SF Pro Regular" w:cstheme="minorHAnsi"/>
+          <w:sz w:val="28"/>
+          <w:szCs w:val="28"/>
+          <w:lang w:val="ru-RU"/>
+        </w:rPr>
+      </w:pPr>
+      <w:r>
+        <w:rPr>
+          <w:rFonts w:ascii="SF Pro Regular" w:hAnsi="SF Pro Regular" w:cstheme="minorHAnsi"/>
+          <w:sz w:val="28"/>
+          <w:szCs w:val="28"/>
+          <w:lang w:val="ru-RU"/>
+        </w:rPr>
+        <w:t>Регистрация и вход в систему: Пользователь должен иметь возможность создать учетную запись в приложении и войти в систему для доступа ко всем функциям и своим финансовым данным.</w:t>
+      </w:r>
+    </w:p>
+    <w:p>
+      <w:pPr>
+        <w:pStyle w:val="a3"/>
+        <w:numPr>
+          <w:ilvl w:val="0"/>
+          <w:numId w:val="3"/>
+        </w:numPr>
+        <w:rPr>
+          <w:rFonts w:ascii="SF Pro Regular" w:hAnsi="SF Pro Regular" w:cstheme="minorHAnsi"/>
+          <w:sz w:val="28"/>
+          <w:szCs w:val="28"/>
+          <w:lang w:val="ru-RU"/>
+        </w:rPr>
+      </w:pPr>
+      <w:r>
+        <w:rPr>
+          <w:rFonts w:ascii="SF Pro Regular" w:hAnsi="SF Pro Regular" w:cstheme="minorHAnsi"/>
+          <w:sz w:val="28"/>
+          <w:szCs w:val="28"/>
+          <w:lang w:val="ru-RU"/>
+        </w:rPr>
+        <w:t>Ввод доходов и расходов: Пользователь должен иметь возможность вводить информацию о своих доходах и расходах, указывая категории, суммы и даты.</w:t>
+      </w:r>
+    </w:p>
+    <w:p>
+      <w:pPr>
+        <w:pStyle w:val="a3"/>
+        <w:numPr>
+          <w:ilvl w:val="0"/>
+          <w:numId w:val="3"/>
+        </w:numPr>
+        <w:rPr>
+          <w:rFonts w:ascii="SF Pro Regular" w:hAnsi="SF Pro Regular" w:cstheme="minorHAnsi"/>
+          <w:sz w:val="28"/>
+          <w:szCs w:val="28"/>
+          <w:lang w:val="ru-RU"/>
+        </w:rPr>
+      </w:pPr>
+      <w:r>
+        <w:rPr>
+          <w:rFonts w:ascii="SF Pro Regular" w:hAnsi="SF Pro Regular" w:cstheme="minorHAnsi"/>
+          <w:sz w:val="28"/>
+          <w:szCs w:val="28"/>
+          <w:lang w:val="ru-RU"/>
+        </w:rPr>
+        <w:t>Просмотр и анализ данных: Пользователь должен иметь возможность просматривать свои финансовые данные в виде графиков, диаграмм или таблиц, а также анализировать свои расходы по категориям и периодам времени.</w:t>
+      </w:r>
+    </w:p>
+    <w:p>
+      <w:pPr>
+        <w:pStyle w:val="a3"/>
+        <w:numPr>
+          <w:ilvl w:val="0"/>
+          <w:numId w:val="3"/>
+        </w:numPr>
+        <w:rPr>
+          <w:rFonts w:ascii="SF Pro Regular" w:hAnsi="SF Pro Regular" w:cstheme="minorHAnsi"/>
+          <w:sz w:val="28"/>
+          <w:szCs w:val="28"/>
+          <w:lang w:val="ru-RU"/>
+        </w:rPr>
+      </w:pPr>
+      <w:r>
+        <w:rPr>
+          <w:rFonts w:ascii="SF Pro Regular" w:hAnsi="SF Pro Regular" w:cstheme="minorHAnsi"/>
+          <w:sz w:val="28"/>
+          <w:szCs w:val="28"/>
+          <w:lang w:val="ru-RU"/>
+        </w:rPr>
+        <w:t>Бюджетирование и цели: Пользователь должен иметь возможность создавать бюджетные планы, устанавливать финансовые цели и отслеживать прогресс в их достижении.</w:t>
+      </w:r>
+    </w:p>
+    <w:p>
+      <w:pPr>
+        <w:pStyle w:val="a3"/>
+        <w:numPr>
+          <w:ilvl w:val="0"/>
+          <w:numId w:val="3"/>
+        </w:numPr>
+        <w:rPr>
+          <w:rFonts w:ascii="SF Pro Regular" w:hAnsi="SF Pro Regular" w:cstheme="minorHAnsi"/>
+          <w:sz w:val="28"/>
+          <w:szCs w:val="28"/>
+          <w:lang w:val="ru-RU"/>
+        </w:rPr>
+      </w:pPr>
+      <w:r>
+        <w:rPr>
+          <w:rFonts w:ascii="SF Pro Regular" w:hAnsi="SF Pro Regular" w:cstheme="minorHAnsi"/>
+          <w:sz w:val="28"/>
+          <w:szCs w:val="28"/>
+          <w:lang w:val="ru-RU"/>
+        </w:rPr>
+        <w:lastRenderedPageBreak/>
+        <w:t>Уведомления и предупреждения: Пользователь должен получать уведомления о предстоящих счетах, превышении бюджета или других финансовых событиях, которые требуют внимания.</w:t>
+      </w:r>
+    </w:p>
+    <w:p>
+      <w:pPr>
+        <w:pStyle w:val="a3"/>
+        <w:numPr>
+          <w:ilvl w:val="0"/>
+          <w:numId w:val="3"/>
+        </w:numPr>
+        <w:rPr>
+          <w:rFonts w:ascii="SF Pro Regular" w:hAnsi="SF Pro Regular" w:cstheme="minorHAnsi"/>
+          <w:sz w:val="28"/>
+          <w:szCs w:val="28"/>
+          <w:lang w:val="ru-RU"/>
+        </w:rPr>
+      </w:pPr>
+      <w:r>
+        <w:rPr>
+          <w:rFonts w:ascii="SF Pro Regular" w:hAnsi="SF Pro Regular" w:cstheme="minorHAnsi"/>
+          <w:sz w:val="28"/>
+          <w:szCs w:val="28"/>
+          <w:lang w:val="ru-RU"/>
+        </w:rPr>
+        <w:t>Экспорт данных: Пользователь должен иметь возможность экспортировать свои финансовые данные в удобном формате, например, в виде таблиц Excel или PDF-отчетов.</w:t>
+      </w:r>
+    </w:p>
+    <w:p>
+      <w:pPr>
+        <w:jc w:val="center"/>
+        <w:rPr>
+          <w:rFonts w:ascii="SF Pro Regular" w:hAnsi="SF Pro Regular" w:cstheme="minorHAnsi"/>
+          <w:sz w:val="28"/>
+          <w:szCs w:val="28"/>
+          <w:lang w:val="ru-RU"/>
+        </w:rPr>
+      </w:pPr>
+      <w:r>
+        <w:rPr>
+          <w:rFonts w:ascii="SF Pro Regular" w:hAnsi="SF Pro Regular" w:cstheme="minorHAnsi"/>
+          <w:sz w:val="28"/>
+          <w:szCs w:val="28"/>
+          <w:lang w:val="ru-RU"/>
+        </w:rPr>
+        <w:t>Цели и задачи бизнеса:</w:t>
+      </w:r>
+    </w:p>
+    <w:p>
+      <w:pPr>
+        <w:rPr>
+          <w:rFonts w:ascii="SF Pro Regular" w:hAnsi="SF Pro Regular" w:cstheme="minorHAnsi"/>
+          <w:sz w:val="28"/>
+          <w:szCs w:val="28"/>
+          <w:lang w:val="ru-RU"/>
+        </w:rPr>
+      </w:pPr>
+      <w:r>
+        <w:rPr>
+          <w:rFonts w:ascii="SF Pro Regular" w:hAnsi="SF Pro Regular" w:cstheme="minorHAnsi"/>
+          <w:sz w:val="28"/>
+          <w:szCs w:val="28"/>
+          <w:lang w:val="ru-RU"/>
+        </w:rPr>
+        <w:t>Цели бизнеса:</w:t>
+      </w:r>
+    </w:p>
+    <w:p>
+      <w:pPr>
+        <w:pStyle w:val="a3"/>
+        <w:numPr>
+          <w:ilvl w:val="0"/>
+          <w:numId w:val="7"/>
+        </w:numPr>
+        <w:rPr>
+          <w:rFonts w:ascii="SF Pro Regular" w:hAnsi="SF Pro Regular" w:cstheme="minorHAnsi"/>
+          <w:sz w:val="28"/>
+          <w:szCs w:val="28"/>
+          <w:lang w:val="ru-RU"/>
+        </w:rPr>
+      </w:pPr>
+      <w:r>
+        <w:rPr>
+          <w:rFonts w:ascii="SF Pro Regular" w:hAnsi="SF Pro Regular" w:cstheme="minorHAnsi"/>
+          <w:sz w:val="28"/>
+          <w:szCs w:val="28"/>
+          <w:lang w:val="ru-RU"/>
+        </w:rPr>
+        <w:t>Удовлетворение потребностей пользователей: Бизнес стремится создать надежное и удобное приложение, которое поможет пользователям эффективно управлять своими финансами и достигать своих финансовых целей.</w:t>
+      </w:r>
+    </w:p>
+    <w:p>
+      <w:pPr>
+        <w:pStyle w:val="a3"/>
+        <w:numPr>
+          <w:ilvl w:val="0"/>
+          <w:numId w:val="7"/>
+        </w:numPr>
+        <w:rPr>
+          <w:rFonts w:ascii="SF Pro Regular" w:hAnsi="SF Pro Regular" w:cstheme="minorHAnsi"/>
+          <w:sz w:val="28"/>
+          <w:szCs w:val="28"/>
+          <w:lang w:val="ru-RU"/>
+        </w:rPr>
+      </w:pPr>
+      <w:r>
+        <w:rPr>
+          <w:rFonts w:ascii="SF Pro Regular" w:hAnsi="SF Pro Regular" w:cstheme="minorHAnsi"/>
+          <w:sz w:val="28"/>
+          <w:szCs w:val="28"/>
+          <w:lang w:val="ru-RU"/>
+        </w:rPr>
+        <w:t>Привлечение и удержание</w:t>
+      </w:r>
+      <w:r>
+        <w:rPr>
+          <w:rFonts w:ascii="SF Pro Regular" w:hAnsi="SF Pro Regular" w:cstheme="minorHAnsi"/>
+          <w:sz w:val="28"/>
+          <w:szCs w:val="28"/>
+          <w:lang w:val="ru-RU"/>
+        </w:rPr>
+        <w:t xml:space="preserve"> </w:t>
+      </w:r>
+      <w:r>
+        <w:rPr>
+          <w:rFonts w:ascii="SF Pro Regular" w:hAnsi="SF Pro Regular" w:cstheme="minorHAnsi"/>
+          <w:sz w:val="28"/>
+          <w:szCs w:val="28"/>
+          <w:lang w:val="ru-RU"/>
+        </w:rPr>
+        <w:t>пользователей: Бизнесу важно привлечение новых пользователей на платформу и их удержание. Приложение должно предлагать привлекательные функции, удобный интерфейс и достоверную информацию о финансовом состоянии пользователей, чтобы убедить их использовать приложение на постоянной основе.</w:t>
+      </w:r>
+    </w:p>
+    <w:p>
+      <w:pPr>
+        <w:pStyle w:val="a3"/>
+        <w:numPr>
+          <w:ilvl w:val="0"/>
+          <w:numId w:val="7"/>
+        </w:numPr>
+        <w:rPr>
+          <w:rFonts w:ascii="SF Pro Regular" w:hAnsi="SF Pro Regular" w:cstheme="minorHAnsi"/>
+          <w:sz w:val="28"/>
+          <w:szCs w:val="28"/>
+          <w:lang w:val="ru-RU"/>
+        </w:rPr>
+      </w:pPr>
+      <w:r>
+        <w:rPr>
+          <w:rFonts w:ascii="SF Pro Regular" w:hAnsi="SF Pro Regular" w:cstheme="minorHAnsi"/>
+          <w:sz w:val="28"/>
+          <w:szCs w:val="28"/>
+          <w:lang w:val="ru-RU"/>
+        </w:rPr>
+        <w:t>Монетизация: Бизнесу необходимо создать модель монетизации приложения. Это может быть путем предложения платных планов или подписок, рекламы или сотрудничества с финансовыми учреждениями для предоставления дополнительных услуг.</w:t>
+      </w:r>
+    </w:p>
+    <w:p>
+      <w:pPr>
+        <w:pStyle w:val="a3"/>
+        <w:numPr>
+          <w:ilvl w:val="0"/>
+          <w:numId w:val="7"/>
+        </w:numPr>
+        <w:rPr>
+          <w:rFonts w:ascii="SF Pro Regular" w:hAnsi="SF Pro Regular" w:cstheme="minorHAnsi"/>
+          <w:sz w:val="28"/>
+          <w:szCs w:val="28"/>
+          <w:lang w:val="ru-RU"/>
+        </w:rPr>
+      </w:pPr>
+      <w:r>
+        <w:rPr>
+          <w:rFonts w:ascii="SF Pro Regular" w:hAnsi="SF Pro Regular" w:cstheme="minorHAnsi"/>
+          <w:sz w:val="28"/>
+          <w:szCs w:val="28"/>
+          <w:lang w:val="ru-RU"/>
+        </w:rPr>
+        <w:t>Анализ данных: Бизнес стремится использовать аналитические данные, собранные в приложении, для понимания потребностей пользователей, выявления трендов и улучшения функционала. Анализ данных также может помочь бизнесу разрабатывать персонализированные предложения и рекомендации для пользователей.</w:t>
+      </w:r>
+    </w:p>
+    <w:p>
+      <w:pPr>
+        <w:pStyle w:val="a3"/>
+        <w:numPr>
+          <w:ilvl w:val="0"/>
+          <w:numId w:val="7"/>
+        </w:numPr>
+        <w:rPr>
+          <w:rFonts w:ascii="SF Pro Regular" w:hAnsi="SF Pro Regular" w:cstheme="minorHAnsi"/>
+          <w:sz w:val="28"/>
+          <w:szCs w:val="28"/>
+          <w:lang w:val="ru-RU"/>
+        </w:rPr>
+      </w:pPr>
+      <w:r>
+        <w:rPr>
+          <w:rFonts w:ascii="SF Pro Regular" w:hAnsi="SF Pro Regular" w:cstheme="minorHAnsi"/>
+          <w:sz w:val="28"/>
+          <w:szCs w:val="28"/>
+          <w:lang w:val="ru-RU"/>
+        </w:rPr>
+        <w:t>Безопасность и конфиденциальность: Бизнес должен обеспечить высокий уровень безопасности и конфиденциальности финансовых данных пользователей. Приложение должно соответствовать соответствующим нормам и стандартам, чтобы защитить личную информацию пользователей от несанкционированного доступа и взлома.</w:t>
+      </w:r>
+    </w:p>
+    <w:p>
+      <w:pPr>
+        <w:pStyle w:val="a3"/>
+        <w:numPr>
+          <w:ilvl w:val="0"/>
+          <w:numId w:val="1"/>
+        </w:numPr>
+        <w:jc w:val="center"/>
+        <w:rPr>
+          <w:rFonts w:ascii="SF Pro Regular" w:hAnsi="SF Pro Regular" w:cstheme="minorHAnsi"/>
+          <w:sz w:val="28"/>
+          <w:szCs w:val="28"/>
+          <w:lang w:val="ru-RU"/>
+        </w:rPr>
+      </w:pPr>
+      <w:r>
+        <w:rPr>
+          <w:rFonts w:ascii="SF Pro Regular" w:hAnsi="SF Pro Regular" w:cstheme="minorHAnsi"/>
+          <w:sz w:val="28"/>
+          <w:szCs w:val="28"/>
+          <w:lang w:val="ru-RU"/>
+        </w:rPr>
+        <w:br w:type="page"/>
+      </w:r>
+      <w:r>
+        <w:rPr>
+          <w:rFonts w:ascii="SF Pro Regular" w:hAnsi="SF Pro Regular" w:cstheme="minorHAnsi"/>
+          <w:sz w:val="28"/>
+          <w:szCs w:val="28"/>
+          <w:lang w:val="ru-RU"/>
+        </w:rPr>
+        <w:lastRenderedPageBreak/>
+        <w:t>Обзор и анализ аналогичных решений</w:t>
+      </w:r>
+    </w:p>
+    <w:p>
+      <w:pPr>
+        <w:rPr>
+          <w:rFonts w:ascii="SF Pro Regular" w:hAnsi="SF Pro Regular" w:cstheme="minorHAnsi"/>
+          <w:sz w:val="28"/>
+          <w:szCs w:val="28"/>
+          <w:lang w:val="ru-RU"/>
+        </w:rPr>
+      </w:pPr>
+      <w:r>
+        <w:rPr>
+          <w:rFonts w:ascii="SF Pro Regular" w:hAnsi="SF Pro Regular" w:cstheme="minorHAnsi"/>
+          <w:sz w:val="28"/>
+          <w:szCs w:val="28"/>
+          <w:lang w:val="ru-RU"/>
+        </w:rPr>
+        <w:t>Прямые конкуренты:</w:t>
+      </w:r>
+    </w:p>
+    <w:p>
+      <w:pPr>
+        <w:rPr>
+          <w:rFonts w:ascii="SF Pro Regular" w:hAnsi="SF Pro Regular" w:cstheme="minorHAnsi"/>
+          <w:sz w:val="28"/>
+          <w:szCs w:val="28"/>
+          <w:lang w:val="ru-RU"/>
+        </w:rPr>
+      </w:pPr>
+    </w:p>
+    <w:p>
+      <w:pPr>
+        <w:pStyle w:val="a3"/>
+        <w:numPr>
+          <w:ilvl w:val="0"/>
+          <w:numId w:val="8"/>
+        </w:numPr>
+        <w:rPr>
+          <w:rFonts w:ascii="SF Pro Regular" w:hAnsi="SF Pro Regular" w:cstheme="minorHAnsi"/>
+          <w:sz w:val="28"/>
+          <w:szCs w:val="28"/>
+          <w:lang w:val="ru-RU"/>
+        </w:rPr>
+      </w:pPr>
+      <w:proofErr w:type="spellStart"/>
+      <w:r>
+        <w:rPr>
+          <w:rFonts w:ascii="SF Pro Regular" w:hAnsi="SF Pro Regular" w:cstheme="minorHAnsi"/>
+          <w:sz w:val="28"/>
+          <w:szCs w:val="28"/>
+          <w:lang w:val="ru-RU"/>
+        </w:rPr>
+        <w:t>Mint</w:t>
+      </w:r>
+      <w:proofErr w:type="spellEnd"/>
+      <w:r>
+        <w:rPr>
+          <w:rFonts w:ascii="SF Pro Regular" w:hAnsi="SF Pro Regular" w:cstheme="minorHAnsi"/>
+          <w:sz w:val="28"/>
+          <w:szCs w:val="28"/>
+          <w:lang w:val="ru-RU"/>
+        </w:rPr>
+        <w:t xml:space="preserve">: </w:t>
+      </w:r>
+      <w:proofErr w:type="spellStart"/>
+      <w:r>
+        <w:rPr>
+          <w:rFonts w:ascii="SF Pro Regular" w:hAnsi="SF Pro Regular" w:cstheme="minorHAnsi"/>
+          <w:sz w:val="28"/>
+          <w:szCs w:val="28"/>
+          <w:lang w:val="ru-RU"/>
+        </w:rPr>
+        <w:t>Mint</w:t>
+      </w:r>
+      <w:proofErr w:type="spellEnd"/>
+      <w:r>
+        <w:rPr>
+          <w:rFonts w:ascii="SF Pro Regular" w:hAnsi="SF Pro Regular" w:cstheme="minorHAnsi"/>
+          <w:sz w:val="28"/>
+          <w:szCs w:val="28"/>
+          <w:lang w:val="ru-RU"/>
+        </w:rPr>
+        <w:t xml:space="preserve"> является популярным приложением для контроля расходов и управления финансами. Оно позволяет пользователям связывать свои банковские счета, кредитные карты и инвестиции, чтобы автоматически отслеживать и </w:t>
+      </w:r>
+      <w:proofErr w:type="spellStart"/>
+      <w:r>
+        <w:rPr>
+          <w:rFonts w:ascii="SF Pro Regular" w:hAnsi="SF Pro Regular" w:cstheme="minorHAnsi"/>
+          <w:sz w:val="28"/>
+          <w:szCs w:val="28"/>
+          <w:lang w:val="ru-RU"/>
+        </w:rPr>
+        <w:t>категоризировать</w:t>
+      </w:r>
+      <w:proofErr w:type="spellEnd"/>
+      <w:r>
+        <w:rPr>
+          <w:rFonts w:ascii="SF Pro Regular" w:hAnsi="SF Pro Regular" w:cstheme="minorHAnsi"/>
+          <w:sz w:val="28"/>
+          <w:szCs w:val="28"/>
+          <w:lang w:val="ru-RU"/>
+        </w:rPr>
+        <w:t xml:space="preserve"> их транзакции. </w:t>
+      </w:r>
+      <w:proofErr w:type="spellStart"/>
+      <w:r>
+        <w:rPr>
+          <w:rFonts w:ascii="SF Pro Regular" w:hAnsi="SF Pro Regular" w:cstheme="minorHAnsi"/>
+          <w:sz w:val="28"/>
+          <w:szCs w:val="28"/>
+          <w:lang w:val="ru-RU"/>
+        </w:rPr>
+        <w:t>Mint</w:t>
+      </w:r>
+      <w:proofErr w:type="spellEnd"/>
+      <w:r>
+        <w:rPr>
+          <w:rFonts w:ascii="SF Pro Regular" w:hAnsi="SF Pro Regular" w:cstheme="minorHAnsi"/>
+          <w:sz w:val="28"/>
+          <w:szCs w:val="28"/>
+          <w:lang w:val="ru-RU"/>
+        </w:rPr>
+        <w:t xml:space="preserve"> также предлагает функции бюджетирования, создания финансовых целей, уведомлений о превышении бюджета и графический анализ финансовых данных. Оно бесплатно для пользователей и монетизируется через рекламу и партнерские предложения.</w:t>
+      </w:r>
+    </w:p>
+    <w:p>
+      <w:pPr>
+        <w:rPr>
+          <w:rFonts w:ascii="SF Pro Regular" w:hAnsi="SF Pro Regular" w:cstheme="minorHAnsi"/>
+          <w:sz w:val="28"/>
+          <w:szCs w:val="28"/>
+          <w:lang w:val="ru-RU"/>
+        </w:rPr>
+      </w:pPr>
+    </w:p>
+    <w:p>
+      <w:pPr>
+        <w:pStyle w:val="a3"/>
+        <w:numPr>
+          <w:ilvl w:val="0"/>
+          <w:numId w:val="8"/>
+        </w:numPr>
+        <w:rPr>
+          <w:rFonts w:ascii="SF Pro Regular" w:hAnsi="SF Pro Regular" w:cstheme="minorHAnsi"/>
+          <w:sz w:val="28"/>
+          <w:szCs w:val="28"/>
+          <w:lang w:val="ru-RU"/>
+        </w:rPr>
+      </w:pPr>
+      <w:r>
+        <w:rPr>
+          <w:rFonts w:ascii="SF Pro Regular" w:hAnsi="SF Pro Regular" w:cstheme="minorHAnsi"/>
+          <w:sz w:val="28"/>
+          <w:szCs w:val="28"/>
+          <w:lang w:val="ru-RU"/>
+        </w:rPr>
+        <w:t xml:space="preserve">YNAB (You </w:t>
+      </w:r>
+      <w:proofErr w:type="spellStart"/>
+      <w:r>
+        <w:rPr>
+          <w:rFonts w:ascii="SF Pro Regular" w:hAnsi="SF Pro Regular" w:cstheme="minorHAnsi"/>
+          <w:sz w:val="28"/>
+          <w:szCs w:val="28"/>
+          <w:lang w:val="ru-RU"/>
+        </w:rPr>
+        <w:t>Need</w:t>
+      </w:r>
+      <w:proofErr w:type="spellEnd"/>
+      <w:r>
+        <w:rPr>
+          <w:rFonts w:ascii="SF Pro Regular" w:hAnsi="SF Pro Regular" w:cstheme="minorHAnsi"/>
+          <w:sz w:val="28"/>
+          <w:szCs w:val="28"/>
+          <w:lang w:val="ru-RU"/>
+        </w:rPr>
+        <w:t xml:space="preserve"> a Budget): YNAB</w:t>
+      </w:r>
+      <w:r>
+        <w:rPr>
+          <w:rFonts w:ascii="SF Pro Regular" w:hAnsi="SF Pro Regular" w:cstheme="minorHAnsi"/>
+          <w:sz w:val="28"/>
+          <w:szCs w:val="28"/>
+          <w:lang w:val="ru-RU"/>
+        </w:rPr>
+        <w:t>—</w:t>
+      </w:r>
+      <w:r>
+        <w:rPr>
+          <w:rFonts w:ascii="SF Pro Regular" w:hAnsi="SF Pro Regular" w:cstheme="minorHAnsi"/>
+          <w:sz w:val="28"/>
+          <w:szCs w:val="28"/>
+          <w:lang w:val="ru-RU"/>
+        </w:rPr>
+        <w:t xml:space="preserve"> это приложение, которое помогает пользователям создавать бюджет, планировать расходы и следить за своими финансами. Оно акцентирует внимание на назначении каждой рубли или доллара на конкретную категорию и на основе философии "каждая рубль имеет назначение". YNAB позволяет подключать банковские счета, автоматически импортировать транзакции, устанавливать финансовые цели и анализировать прогресс. Приложение является платным и предлагает ежемесячную или годовую подписку.</w:t>
+      </w:r>
+    </w:p>
+    <w:p>
+      <w:pPr>
+        <w:rPr>
+          <w:rFonts w:ascii="SF Pro Regular" w:hAnsi="SF Pro Regular" w:cstheme="minorHAnsi"/>
+          <w:sz w:val="28"/>
+          <w:szCs w:val="28"/>
+          <w:lang w:val="ru-RU"/>
+        </w:rPr>
+      </w:pPr>
+    </w:p>
+    <w:p>
+      <w:pPr>
+        <w:pStyle w:val="a3"/>
+        <w:numPr>
+          <w:ilvl w:val="0"/>
+          <w:numId w:val="8"/>
+        </w:numPr>
+        <w:rPr>
+          <w:rFonts w:ascii="SF Pro Regular" w:hAnsi="SF Pro Regular" w:cstheme="minorHAnsi"/>
+          <w:sz w:val="28"/>
+          <w:szCs w:val="28"/>
+          <w:lang w:val="ru-RU"/>
+        </w:rPr>
+      </w:pPr>
+      <w:r>
+        <w:rPr>
+          <w:rFonts w:ascii="SF Pro Regular" w:hAnsi="SF Pro Regular" w:cstheme="minorHAnsi"/>
+          <w:sz w:val="28"/>
+          <w:szCs w:val="28"/>
+          <w:lang w:val="ru-RU"/>
+        </w:rPr>
+        <w:t>Personal Capital: Personal Capital</w:t>
+      </w:r>
+      <w:r>
+        <w:rPr>
+          <w:rFonts w:ascii="SF Pro Regular" w:hAnsi="SF Pro Regular" w:cstheme="minorHAnsi"/>
+          <w:sz w:val="28"/>
+          <w:szCs w:val="28"/>
+          <w:lang w:val="ru-RU"/>
+        </w:rPr>
+        <w:t>—</w:t>
+      </w:r>
+      <w:r>
+        <w:rPr>
+          <w:rFonts w:ascii="SF Pro Regular" w:hAnsi="SF Pro Regular" w:cstheme="minorHAnsi"/>
+          <w:sz w:val="28"/>
+          <w:szCs w:val="28"/>
+          <w:lang w:val="ru-RU"/>
+        </w:rPr>
+        <w:t xml:space="preserve"> это приложение, которое помогает пользователям управлять финансами и инвестициями. Оно позволяет подключать все финансовые счета, отслеживать бюджет, инвестиции, пенсионные накопления и предоставляет персонализированные рекомендации по оптимизации инвестиций и управлению налогами. Personal Capital предоставляет аналитические отчеты, уведомления о целях и советы по финансовому планированию. Базовая версия приложения бесплатна, но они также предлагают услуги финансового консультирования и управления активами.</w:t>
+      </w:r>
+    </w:p>
+    <w:p>
+      <w:pPr>
+        <w:pStyle w:val="a3"/>
+        <w:rPr>
+          <w:rFonts w:ascii="SF Pro Regular" w:hAnsi="SF Pro Regular" w:cstheme="minorHAnsi"/>
+          <w:sz w:val="28"/>
+          <w:szCs w:val="28"/>
+          <w:lang w:val="ru-RU"/>
+        </w:rPr>
+      </w:pPr>
+    </w:p>
+    <w:p>
+      <w:pPr>
+        <w:rPr>
+          <w:rFonts w:ascii="SF Pro Regular" w:hAnsi="SF Pro Regular" w:cstheme="minorHAnsi"/>
+          <w:sz w:val="28"/>
+          <w:szCs w:val="28"/>
+          <w:lang w:val="ru-RU"/>
+        </w:rPr>
+      </w:pPr>
+      <w:r>
+        <w:rPr>
+          <w:rFonts w:ascii="SF Pro Regular" w:hAnsi="SF Pro Regular" w:cstheme="minorHAnsi"/>
+          <w:sz w:val="28"/>
+          <w:szCs w:val="28"/>
+          <w:lang w:val="ru-RU"/>
+        </w:rPr>
+        <w:lastRenderedPageBreak/>
+        <w:t>Вторичный конкурент:</w:t>
+      </w:r>
+    </w:p>
+    <w:p>
+      <w:pPr>
+        <w:ind w:left="720"/>
+        <w:rPr>
+          <w:rFonts w:ascii="SF Pro Regular" w:hAnsi="SF Pro Regular" w:cstheme="minorHAnsi"/>
+          <w:sz w:val="28"/>
+          <w:szCs w:val="28"/>
+          <w:lang w:val="ru-RU"/>
+        </w:rPr>
+      </w:pPr>
+      <w:proofErr w:type="spellStart"/>
+      <w:r>
+        <w:rPr>
+          <w:rFonts w:ascii="SF Pro Regular" w:hAnsi="SF Pro Regular" w:cstheme="minorHAnsi"/>
+          <w:sz w:val="28"/>
+          <w:szCs w:val="28"/>
+          <w:lang w:val="ru-RU"/>
+        </w:rPr>
+        <w:t>PocketGuard</w:t>
+      </w:r>
+      <w:proofErr w:type="spellEnd"/>
+      <w:r>
+        <w:rPr>
+          <w:rFonts w:ascii="SF Pro Regular" w:hAnsi="SF Pro Regular" w:cstheme="minorHAnsi"/>
+          <w:sz w:val="28"/>
+          <w:szCs w:val="28"/>
+          <w:lang w:val="ru-RU"/>
+        </w:rPr>
+        <w:t xml:space="preserve">: </w:t>
+      </w:r>
+      <w:proofErr w:type="spellStart"/>
+      <w:r>
+        <w:rPr>
+          <w:rFonts w:ascii="SF Pro Regular" w:hAnsi="SF Pro Regular" w:cstheme="minorHAnsi"/>
+          <w:sz w:val="28"/>
+          <w:szCs w:val="28"/>
+          <w:lang w:val="ru-RU"/>
+        </w:rPr>
+        <w:t>PocketGuard</w:t>
+      </w:r>
+      <w:proofErr w:type="spellEnd"/>
+      <w:r>
+        <w:rPr>
+          <w:rFonts w:ascii="SF Pro Regular" w:hAnsi="SF Pro Regular" w:cstheme="minorHAnsi"/>
+          <w:sz w:val="28"/>
+          <w:szCs w:val="28"/>
+          <w:lang w:val="ru-RU"/>
+        </w:rPr>
+        <w:t xml:space="preserve"> </w:t>
+      </w:r>
+      <w:proofErr w:type="gramStart"/>
+      <w:r>
+        <w:rPr>
+          <w:rFonts w:ascii="SF Pro Regular" w:hAnsi="SF Pro Regular" w:cstheme="minorHAnsi"/>
+          <w:sz w:val="28"/>
+          <w:szCs w:val="28"/>
+          <w:lang w:val="ru-RU"/>
+        </w:rPr>
+        <w:t>- это</w:t>
+      </w:r>
+      <w:proofErr w:type="gramEnd"/>
+      <w:r>
+        <w:rPr>
+          <w:rFonts w:ascii="SF Pro Regular" w:hAnsi="SF Pro Regular" w:cstheme="minorHAnsi"/>
+          <w:sz w:val="28"/>
+          <w:szCs w:val="28"/>
+          <w:lang w:val="ru-RU"/>
+        </w:rPr>
+        <w:t xml:space="preserve"> приложение, которое помогает пользователям контролировать расходы и управлять бюджетом. Оно автоматически импортирует транзакции с банковских счетов и кредитных карт, а затем </w:t>
+      </w:r>
+      <w:proofErr w:type="spellStart"/>
+      <w:r>
+        <w:rPr>
+          <w:rFonts w:ascii="SF Pro Regular" w:hAnsi="SF Pro Regular" w:cstheme="minorHAnsi"/>
+          <w:sz w:val="28"/>
+          <w:szCs w:val="28"/>
+          <w:lang w:val="ru-RU"/>
+        </w:rPr>
+        <w:t>категоризирует</w:t>
+      </w:r>
+      <w:proofErr w:type="spellEnd"/>
+      <w:r>
+        <w:rPr>
+          <w:rFonts w:ascii="SF Pro Regular" w:hAnsi="SF Pro Regular" w:cstheme="minorHAnsi"/>
+          <w:sz w:val="28"/>
+          <w:szCs w:val="28"/>
+          <w:lang w:val="ru-RU"/>
+        </w:rPr>
+        <w:t xml:space="preserve"> их и предоставляет пользователю обзор своих финансов.</w:t>
+      </w:r>
+    </w:p>
+    <w:p>
+      <w:pPr>
+        <w:ind w:left="720"/>
+        <w:rPr>
+          <w:rFonts w:ascii="SF Pro Regular" w:hAnsi="SF Pro Regular" w:cstheme="minorHAnsi"/>
+          <w:sz w:val="28"/>
+          <w:szCs w:val="28"/>
+          <w:lang w:val="ru-RU"/>
+        </w:rPr>
+      </w:pPr>
+      <w:proofErr w:type="spellStart"/>
+      <w:r>
+        <w:rPr>
+          <w:rFonts w:ascii="SF Pro Regular" w:hAnsi="SF Pro Regular" w:cstheme="minorHAnsi"/>
+          <w:sz w:val="28"/>
+          <w:szCs w:val="28"/>
+          <w:lang w:val="ru-RU"/>
+        </w:rPr>
+        <w:t>PocketGuard</w:t>
+      </w:r>
+      <w:proofErr w:type="spellEnd"/>
+      <w:r>
+        <w:rPr>
+          <w:rFonts w:ascii="SF Pro Regular" w:hAnsi="SF Pro Regular" w:cstheme="minorHAnsi"/>
+          <w:sz w:val="28"/>
+          <w:szCs w:val="28"/>
+          <w:lang w:val="ru-RU"/>
+        </w:rPr>
+        <w:t xml:space="preserve"> также предлаг</w:t>
+      </w:r>
+      <w:r>
+        <w:rPr>
+          <w:rFonts w:ascii="SF Pro Regular" w:hAnsi="SF Pro Regular" w:cstheme="minorHAnsi"/>
+          <w:sz w:val="28"/>
+          <w:szCs w:val="28"/>
+          <w:lang w:val="ru-RU"/>
+        </w:rPr>
+        <w:t>а</w:t>
+      </w:r>
+      <w:r>
+        <w:rPr>
+          <w:rFonts w:ascii="SF Pro Regular" w:hAnsi="SF Pro Regular" w:cstheme="minorHAnsi"/>
+          <w:sz w:val="28"/>
+          <w:szCs w:val="28"/>
+          <w:lang w:val="ru-RU"/>
+        </w:rPr>
+        <w:t xml:space="preserve">ет функции прогнозирования остатка средств, уведомлений о превышении бюджета и анализа расходов по категориям. Приложение </w:t>
+      </w:r>
+      <w:proofErr w:type="spellStart"/>
+      <w:r>
+        <w:rPr>
+          <w:rFonts w:ascii="SF Pro Regular" w:hAnsi="SF Pro Regular" w:cstheme="minorHAnsi"/>
+          <w:sz w:val="28"/>
+          <w:szCs w:val="28"/>
+          <w:lang w:val="ru-RU"/>
+        </w:rPr>
+        <w:t>PocketGuard</w:t>
+      </w:r>
+      <w:proofErr w:type="spellEnd"/>
+      <w:r>
+        <w:rPr>
+          <w:rFonts w:ascii="SF Pro Regular" w:hAnsi="SF Pro Regular" w:cstheme="minorHAnsi"/>
+          <w:sz w:val="28"/>
+          <w:szCs w:val="28"/>
+          <w:lang w:val="ru-RU"/>
+        </w:rPr>
+        <w:t xml:space="preserve"> доступно бесплатно, но также предлагает подписку на расширенные функции.</w:t>
+      </w:r>
+    </w:p>
+    <w:p>
+      <w:pPr>
+        <w:rPr>
+          <w:rFonts w:ascii="SF Pro Regular" w:hAnsi="SF Pro Regular" w:cstheme="minorHAnsi"/>
+          <w:sz w:val="28"/>
+          <w:szCs w:val="28"/>
+          <w:lang w:val="ru-RU"/>
+        </w:rPr>
+      </w:pPr>
+      <w:r>
+        <w:rPr>
+          <w:rFonts w:ascii="SF Pro Regular" w:hAnsi="SF Pro Regular" w:cstheme="minorHAnsi"/>
+          <w:sz w:val="28"/>
+          <w:szCs w:val="28"/>
+          <w:lang w:val="ru-RU"/>
+        </w:rPr>
+        <w:t>Непрямой конкурент:</w:t>
+      </w:r>
+    </w:p>
+    <w:p>
+      <w:pPr>
+        <w:ind w:left="720"/>
+        <w:rPr>
+          <w:rFonts w:ascii="SF Pro Regular" w:hAnsi="SF Pro Regular" w:cstheme="minorHAnsi"/>
+          <w:sz w:val="28"/>
+          <w:szCs w:val="28"/>
+          <w:lang w:val="ru-RU"/>
+        </w:rPr>
+      </w:pPr>
+      <w:r>
+        <w:rPr>
+          <w:rFonts w:ascii="SF Pro Regular" w:hAnsi="SF Pro Regular" w:cstheme="minorHAnsi"/>
+          <w:sz w:val="28"/>
+          <w:szCs w:val="28"/>
+          <w:lang w:val="ru-RU"/>
+        </w:rPr>
+        <w:t xml:space="preserve">Excel/Google </w:t>
+      </w:r>
+      <w:proofErr w:type="spellStart"/>
+      <w:r>
+        <w:rPr>
+          <w:rFonts w:ascii="SF Pro Regular" w:hAnsi="SF Pro Regular" w:cstheme="minorHAnsi"/>
+          <w:sz w:val="28"/>
+          <w:szCs w:val="28"/>
+          <w:lang w:val="ru-RU"/>
+        </w:rPr>
+        <w:t>Sheets</w:t>
+      </w:r>
+      <w:proofErr w:type="spellEnd"/>
+      <w:proofErr w:type="gramStart"/>
+      <w:r>
+        <w:rPr>
+          <w:rFonts w:ascii="SF Pro Regular" w:hAnsi="SF Pro Regular" w:cstheme="minorHAnsi"/>
+          <w:sz w:val="28"/>
+          <w:szCs w:val="28"/>
+          <w:lang w:val="ru-RU"/>
+        </w:rPr>
+        <w:t>: Хотя</w:t>
+      </w:r>
+      <w:proofErr w:type="gramEnd"/>
+      <w:r>
+        <w:rPr>
+          <w:rFonts w:ascii="SF Pro Regular" w:hAnsi="SF Pro Regular" w:cstheme="minorHAnsi"/>
+          <w:sz w:val="28"/>
+          <w:szCs w:val="28"/>
+          <w:lang w:val="ru-RU"/>
+        </w:rPr>
+        <w:t xml:space="preserve"> Excel и Google </w:t>
+      </w:r>
+      <w:proofErr w:type="spellStart"/>
+      <w:r>
+        <w:rPr>
+          <w:rFonts w:ascii="SF Pro Regular" w:hAnsi="SF Pro Regular" w:cstheme="minorHAnsi"/>
+          <w:sz w:val="28"/>
+          <w:szCs w:val="28"/>
+          <w:lang w:val="ru-RU"/>
+        </w:rPr>
+        <w:t>Sheets</w:t>
+      </w:r>
+      <w:proofErr w:type="spellEnd"/>
+      <w:r>
+        <w:rPr>
+          <w:rFonts w:ascii="SF Pro Regular" w:hAnsi="SF Pro Regular" w:cstheme="minorHAnsi"/>
+          <w:sz w:val="28"/>
+          <w:szCs w:val="28"/>
+          <w:lang w:val="ru-RU"/>
+        </w:rPr>
+        <w:t xml:space="preserve"> не являются специализированными финансовыми приложениями, многие люди используют их для управления своими финансами. Они предлагают возможность создания персонализированных таблиц и формул для отслеживания расходов, доходов, бюджета и других финансовых данных. Они обеспечивают гибкость и </w:t>
+      </w:r>
+      <w:proofErr w:type="spellStart"/>
+      <w:r>
+        <w:rPr>
+          <w:rFonts w:ascii="SF Pro Regular" w:hAnsi="SF Pro Regular" w:cstheme="minorHAnsi"/>
+          <w:sz w:val="28"/>
+          <w:szCs w:val="28"/>
+          <w:lang w:val="ru-RU"/>
+        </w:rPr>
+        <w:t>настраиваемость</w:t>
+      </w:r>
+      <w:proofErr w:type="spellEnd"/>
+      <w:r>
+        <w:rPr>
+          <w:rFonts w:ascii="SF Pro Regular" w:hAnsi="SF Pro Regular" w:cstheme="minorHAnsi"/>
+          <w:sz w:val="28"/>
+          <w:szCs w:val="28"/>
+          <w:lang w:val="ru-RU"/>
+        </w:rPr>
+        <w:t>, но требуют большего времени и усилий для настройки и анализа данных по сравнению с специализированными приложениями.</w:t>
+      </w:r>
+    </w:p>
+    <w:p>
+      <w:pPr>
+        <w:rPr>
+          <w:rFonts w:ascii="SF Pro Regular" w:hAnsi="SF Pro Regular" w:cstheme="minorHAnsi"/>
+          <w:sz w:val="28"/>
+          <w:szCs w:val="28"/>
+          <w:lang w:val="ru-RU"/>
+        </w:rPr>
+      </w:pPr>
+      <w:r>
+        <w:rPr>
+          <w:rFonts w:ascii="SF Pro Regular" w:hAnsi="SF Pro Regular" w:cstheme="minorHAnsi"/>
+          <w:sz w:val="28"/>
+          <w:szCs w:val="28"/>
+          <w:lang w:val="ru-RU"/>
+        </w:rPr>
+        <w:br w:type="page"/>
+      </w:r>
+    </w:p>
+    <w:p>
+      <w:pPr>
+        <w:pStyle w:val="a3"/>
+        <w:numPr>
+          <w:ilvl w:val="0"/>
+          <w:numId w:val="8"/>
+        </w:numPr>
+        <w:jc w:val="center"/>
+        <w:rPr>
+          <w:rFonts w:ascii="SF Pro Regular" w:hAnsi="SF Pro Regular" w:cstheme="minorHAnsi"/>
+          <w:sz w:val="28"/>
+          <w:szCs w:val="28"/>
+          <w:lang w:val="ru-RU"/>
+        </w:rPr>
+      </w:pPr>
+      <w:r>
+        <w:rPr>
+          <w:rFonts w:ascii="SF Pro Regular" w:hAnsi="SF Pro Regular" w:cstheme="minorHAnsi"/>
+          <w:sz w:val="28"/>
+          <w:szCs w:val="28"/>
+          <w:lang w:val="ru-RU"/>
+        </w:rPr>
+        <w:lastRenderedPageBreak/>
+        <w:t>Выводы на основе обзора аналогичных решений</w:t>
+      </w:r>
+    </w:p>
+    <w:p>
+      <w:pPr>
+        <w:rPr>
+          <w:rFonts w:ascii="SF Pro Regular" w:hAnsi="SF Pro Regular" w:cstheme="minorHAnsi"/>
+          <w:sz w:val="28"/>
+          <w:szCs w:val="28"/>
+          <w:lang w:val="ru-RU"/>
+        </w:rPr>
+      </w:pPr>
+      <w:r>
+        <w:rPr>
+          <w:rFonts w:ascii="SF Pro Regular" w:hAnsi="SF Pro Regular" w:cstheme="minorHAnsi"/>
+          <w:sz w:val="28"/>
+          <w:szCs w:val="28"/>
+          <w:lang w:val="ru-RU"/>
+        </w:rPr>
+        <w:t>На основе обзора аналогичных решений, вот список рекомендаций по будущему функционалу и дизайну вашего приложения для контроля расхода финансов:</w:t>
+      </w:r>
+    </w:p>
+    <w:p>
+      <w:pPr>
+        <w:numPr>
+          <w:ilvl w:val="0"/>
+          <w:numId w:val="10"/>
+        </w:numPr>
+        <w:rPr>
+          <w:rFonts w:ascii="SF Pro Regular" w:hAnsi="SF Pro Regular" w:cstheme="minorHAnsi"/>
+          <w:sz w:val="28"/>
+          <w:szCs w:val="28"/>
+        </w:rPr>
+      </w:pPr>
+      <w:r>
+        <w:rPr>
+          <w:rFonts w:ascii="SF Pro Regular" w:hAnsi="SF Pro Regular" w:cstheme="minorHAnsi"/>
+          <w:sz w:val="28"/>
+          <w:szCs w:val="28"/>
+          <w:lang w:val="ru-RU"/>
+        </w:rPr>
+        <w:t xml:space="preserve">Удобный и интуитивно понятный интерфейс: Создайте простой и легкий в использовании интерфейс, который позволит пользователям быстро находить и вводить свои финансовые данные. </w:t>
+      </w:r>
+      <w:proofErr w:type="spellStart"/>
+      <w:r>
+        <w:rPr>
+          <w:rFonts w:ascii="SF Pro Regular" w:hAnsi="SF Pro Regular" w:cstheme="minorHAnsi"/>
+          <w:sz w:val="28"/>
+          <w:szCs w:val="28"/>
+        </w:rPr>
+        <w:t>Используйте</w:t>
+      </w:r>
+      <w:proofErr w:type="spellEnd"/>
+      <w:r>
+        <w:rPr>
+          <w:rFonts w:ascii="SF Pro Regular" w:hAnsi="SF Pro Regular" w:cstheme="minorHAnsi"/>
+          <w:sz w:val="28"/>
+          <w:szCs w:val="28"/>
+        </w:rPr>
+        <w:t xml:space="preserve"> </w:t>
+      </w:r>
+      <w:proofErr w:type="spellStart"/>
+      <w:r>
+        <w:rPr>
+          <w:rFonts w:ascii="SF Pro Regular" w:hAnsi="SF Pro Regular" w:cstheme="minorHAnsi"/>
+          <w:sz w:val="28"/>
+          <w:szCs w:val="28"/>
+        </w:rPr>
+        <w:t>интуитивную</w:t>
+      </w:r>
+      <w:proofErr w:type="spellEnd"/>
+      <w:r>
+        <w:rPr>
+          <w:rFonts w:ascii="SF Pro Regular" w:hAnsi="SF Pro Regular" w:cstheme="minorHAnsi"/>
+          <w:sz w:val="28"/>
+          <w:szCs w:val="28"/>
+        </w:rPr>
+        <w:t xml:space="preserve"> </w:t>
+      </w:r>
+      <w:proofErr w:type="spellStart"/>
+      <w:r>
+        <w:rPr>
+          <w:rFonts w:ascii="SF Pro Regular" w:hAnsi="SF Pro Regular" w:cstheme="minorHAnsi"/>
+          <w:sz w:val="28"/>
+          <w:szCs w:val="28"/>
+        </w:rPr>
+        <w:t>навигацию</w:t>
+      </w:r>
+      <w:proofErr w:type="spellEnd"/>
+      <w:r>
+        <w:rPr>
+          <w:rFonts w:ascii="SF Pro Regular" w:hAnsi="SF Pro Regular" w:cstheme="minorHAnsi"/>
+          <w:sz w:val="28"/>
+          <w:szCs w:val="28"/>
+        </w:rPr>
+        <w:t xml:space="preserve"> и </w:t>
+      </w:r>
+      <w:proofErr w:type="spellStart"/>
+      <w:r>
+        <w:rPr>
+          <w:rFonts w:ascii="SF Pro Regular" w:hAnsi="SF Pro Regular" w:cstheme="minorHAnsi"/>
+          <w:sz w:val="28"/>
+          <w:szCs w:val="28"/>
+        </w:rPr>
+        <w:t>понятные</w:t>
+      </w:r>
+      <w:proofErr w:type="spellEnd"/>
+      <w:r>
+        <w:rPr>
+          <w:rFonts w:ascii="SF Pro Regular" w:hAnsi="SF Pro Regular" w:cstheme="minorHAnsi"/>
+          <w:sz w:val="28"/>
+          <w:szCs w:val="28"/>
+        </w:rPr>
+        <w:t xml:space="preserve"> </w:t>
+      </w:r>
+      <w:proofErr w:type="spellStart"/>
+      <w:r>
+        <w:rPr>
+          <w:rFonts w:ascii="SF Pro Regular" w:hAnsi="SF Pro Regular" w:cstheme="minorHAnsi"/>
+          <w:sz w:val="28"/>
+          <w:szCs w:val="28"/>
+        </w:rPr>
+        <w:t>значки</w:t>
+      </w:r>
+      <w:proofErr w:type="spellEnd"/>
+      <w:r>
+        <w:rPr>
+          <w:rFonts w:ascii="SF Pro Regular" w:hAnsi="SF Pro Regular" w:cstheme="minorHAnsi"/>
+          <w:sz w:val="28"/>
+          <w:szCs w:val="28"/>
+        </w:rPr>
+        <w:t xml:space="preserve"> </w:t>
+      </w:r>
+      <w:proofErr w:type="spellStart"/>
+      <w:r>
+        <w:rPr>
+          <w:rFonts w:ascii="SF Pro Regular" w:hAnsi="SF Pro Regular" w:cstheme="minorHAnsi"/>
+          <w:sz w:val="28"/>
+          <w:szCs w:val="28"/>
+        </w:rPr>
+        <w:t>для</w:t>
+      </w:r>
+      <w:proofErr w:type="spellEnd"/>
+      <w:r>
+        <w:rPr>
+          <w:rFonts w:ascii="SF Pro Regular" w:hAnsi="SF Pro Regular" w:cstheme="minorHAnsi"/>
+          <w:sz w:val="28"/>
+          <w:szCs w:val="28"/>
+        </w:rPr>
+        <w:t xml:space="preserve"> </w:t>
+      </w:r>
+      <w:proofErr w:type="spellStart"/>
+      <w:r>
+        <w:rPr>
+          <w:rFonts w:ascii="SF Pro Regular" w:hAnsi="SF Pro Regular" w:cstheme="minorHAnsi"/>
+          <w:sz w:val="28"/>
+          <w:szCs w:val="28"/>
+        </w:rPr>
+        <w:t>функций</w:t>
+      </w:r>
+      <w:proofErr w:type="spellEnd"/>
+      <w:r>
+        <w:rPr>
+          <w:rFonts w:ascii="SF Pro Regular" w:hAnsi="SF Pro Regular" w:cstheme="minorHAnsi"/>
+          <w:sz w:val="28"/>
+          <w:szCs w:val="28"/>
+        </w:rPr>
+        <w:t xml:space="preserve"> </w:t>
+      </w:r>
+      <w:proofErr w:type="spellStart"/>
+      <w:r>
+        <w:rPr>
+          <w:rFonts w:ascii="SF Pro Regular" w:hAnsi="SF Pro Regular" w:cstheme="minorHAnsi"/>
+          <w:sz w:val="28"/>
+          <w:szCs w:val="28"/>
+        </w:rPr>
+        <w:t>приложения</w:t>
+      </w:r>
+      <w:proofErr w:type="spellEnd"/>
+      <w:r>
+        <w:rPr>
+          <w:rFonts w:ascii="SF Pro Regular" w:hAnsi="SF Pro Regular" w:cstheme="minorHAnsi"/>
+          <w:sz w:val="28"/>
+          <w:szCs w:val="28"/>
+        </w:rPr>
+        <w:t>.</w:t>
+      </w:r>
+    </w:p>
+    <w:p>
+      <w:pPr>
+        <w:numPr>
+          <w:ilvl w:val="0"/>
+          <w:numId w:val="10"/>
+        </w:numPr>
+        <w:rPr>
+          <w:rFonts w:ascii="SF Pro Regular" w:hAnsi="SF Pro Regular" w:cstheme="minorHAnsi"/>
+          <w:sz w:val="28"/>
+          <w:szCs w:val="28"/>
+          <w:lang w:val="ru-RU"/>
+        </w:rPr>
+      </w:pPr>
+      <w:r>
+        <w:rPr>
+          <w:rFonts w:ascii="SF Pro Regular" w:hAnsi="SF Pro Regular" w:cstheme="minorHAnsi"/>
+          <w:sz w:val="28"/>
+          <w:szCs w:val="28"/>
+          <w:lang w:val="ru-RU"/>
+        </w:rPr>
+        <w:t>Импорт и автоматическая категоризация транзакций: Реализуйте функцию автоматического импорта банковских транзакций, чтобы пользователи могли быстро и легко получать доступ к своим финансовым данным. Предусмотрите автоматическую категоризацию транзакций, основываясь на шаблонах или алгоритмах, чтобы упростить процесс отслеживания расходов.</w:t>
+      </w:r>
+    </w:p>
+    <w:p>
+      <w:pPr>
+        <w:numPr>
+          <w:ilvl w:val="0"/>
+          <w:numId w:val="10"/>
+        </w:numPr>
+        <w:rPr>
+          <w:rFonts w:ascii="SF Pro Regular" w:hAnsi="SF Pro Regular" w:cstheme="minorHAnsi"/>
+          <w:sz w:val="28"/>
+          <w:szCs w:val="28"/>
+          <w:lang w:val="ru-RU"/>
+        </w:rPr>
+      </w:pPr>
+      <w:r>
+        <w:rPr>
+          <w:rFonts w:ascii="SF Pro Regular" w:hAnsi="SF Pro Regular" w:cstheme="minorHAnsi"/>
+          <w:sz w:val="28"/>
+          <w:szCs w:val="28"/>
+          <w:lang w:val="ru-RU"/>
+        </w:rPr>
+        <w:t>Бюджетирование и установка финансовых целей: Предоставьте пользователям возможность создавать и настраивать свои бюджеты, а также устанавливать финансовые цели. Обеспечьте возможность отслеживания прогресса достижения целей и предоставляйте уведомления пользователю, когда он приближается к пределу бюджета или достигает определенной цели.</w:t>
+      </w:r>
+    </w:p>
+    <w:p>
+      <w:pPr>
+        <w:numPr>
+          <w:ilvl w:val="0"/>
+          <w:numId w:val="10"/>
+        </w:numPr>
+        <w:rPr>
+          <w:rFonts w:ascii="SF Pro Regular" w:hAnsi="SF Pro Regular" w:cstheme="minorHAnsi"/>
+          <w:sz w:val="28"/>
+          <w:szCs w:val="28"/>
+          <w:lang w:val="ru-RU"/>
+        </w:rPr>
+      </w:pPr>
+      <w:r>
+        <w:rPr>
+          <w:rFonts w:ascii="SF Pro Regular" w:hAnsi="SF Pro Regular" w:cstheme="minorHAnsi"/>
+          <w:sz w:val="28"/>
+          <w:szCs w:val="28"/>
+          <w:lang w:val="ru-RU"/>
+        </w:rPr>
+        <w:t>Аналитика и отчетность: Разработайте функции аналитики и отчетности, позволяющие пользователям анализировать свои финансовые данные в виде графиков, диаграмм и таблиц. Предоставьте детальные отчеты о расходах по категориям, доходах, сравнительный анализ по периодам времени и другие полезные метрики.</w:t>
+      </w:r>
+    </w:p>
+    <w:p>
+      <w:pPr>
+        <w:numPr>
+          <w:ilvl w:val="0"/>
+          <w:numId w:val="10"/>
+        </w:numPr>
+        <w:rPr>
+          <w:rFonts w:ascii="SF Pro Regular" w:hAnsi="SF Pro Regular" w:cstheme="minorHAnsi"/>
+          <w:sz w:val="28"/>
+          <w:szCs w:val="28"/>
+          <w:lang w:val="ru-RU"/>
+        </w:rPr>
+      </w:pPr>
+      <w:r>
+        <w:rPr>
+          <w:rFonts w:ascii="SF Pro Regular" w:hAnsi="SF Pro Regular" w:cstheme="minorHAnsi"/>
+          <w:sz w:val="28"/>
+          <w:szCs w:val="28"/>
+          <w:lang w:val="ru-RU"/>
+        </w:rPr>
+        <w:t>Уведомления и предупреждения</w:t>
+      </w:r>
+      <w:proofErr w:type="gramStart"/>
+      <w:r>
+        <w:rPr>
+          <w:rFonts w:ascii="SF Pro Regular" w:hAnsi="SF Pro Regular" w:cstheme="minorHAnsi"/>
+          <w:sz w:val="28"/>
+          <w:szCs w:val="28"/>
+          <w:lang w:val="ru-RU"/>
+        </w:rPr>
+        <w:t>: Включите</w:t>
+      </w:r>
+      <w:proofErr w:type="gramEnd"/>
+      <w:r>
+        <w:rPr>
+          <w:rFonts w:ascii="SF Pro Regular" w:hAnsi="SF Pro Regular" w:cstheme="minorHAnsi"/>
+          <w:sz w:val="28"/>
+          <w:szCs w:val="28"/>
+          <w:lang w:val="ru-RU"/>
+        </w:rPr>
+        <w:t xml:space="preserve"> функцию уведомлений, которая информирует пользователей о предстоящих платежах, превышении бюджета, и других финансовых событиях. Уведомления могут быть отправлены через </w:t>
+      </w:r>
+      <w:proofErr w:type="spellStart"/>
+      <w:r>
+        <w:rPr>
+          <w:rFonts w:ascii="SF Pro Regular" w:hAnsi="SF Pro Regular" w:cstheme="minorHAnsi"/>
+          <w:sz w:val="28"/>
+          <w:szCs w:val="28"/>
+          <w:lang w:val="ru-RU"/>
+        </w:rPr>
+        <w:t>пуш</w:t>
+      </w:r>
+      <w:proofErr w:type="spellEnd"/>
+      <w:r>
+        <w:rPr>
+          <w:rFonts w:ascii="SF Pro Regular" w:hAnsi="SF Pro Regular" w:cstheme="minorHAnsi"/>
+          <w:sz w:val="28"/>
+          <w:szCs w:val="28"/>
+          <w:lang w:val="ru-RU"/>
+        </w:rPr>
+        <w:t>-уведомления или электронную почту.</w:t>
+      </w:r>
+    </w:p>
+    <w:p>
+      <w:pPr>
+        <w:numPr>
+          <w:ilvl w:val="0"/>
+          <w:numId w:val="10"/>
+        </w:numPr>
+        <w:rPr>
+          <w:rFonts w:ascii="SF Pro Regular" w:hAnsi="SF Pro Regular" w:cstheme="minorHAnsi"/>
+          <w:sz w:val="28"/>
+          <w:szCs w:val="28"/>
+          <w:lang w:val="ru-RU"/>
+        </w:rPr>
+      </w:pPr>
+      <w:r>
+        <w:rPr>
+          <w:rFonts w:ascii="SF Pro Regular" w:hAnsi="SF Pro Regular" w:cstheme="minorHAnsi"/>
+          <w:sz w:val="28"/>
+          <w:szCs w:val="28"/>
+          <w:lang w:val="ru-RU"/>
+        </w:rPr>
+        <w:t>Интеграция с финансовыми учреждениями</w:t>
+      </w:r>
+      <w:proofErr w:type="gramStart"/>
+      <w:r>
+        <w:rPr>
+          <w:rFonts w:ascii="SF Pro Regular" w:hAnsi="SF Pro Regular" w:cstheme="minorHAnsi"/>
+          <w:sz w:val="28"/>
+          <w:szCs w:val="28"/>
+          <w:lang w:val="ru-RU"/>
+        </w:rPr>
+        <w:t>: Рассмотрите</w:t>
+      </w:r>
+      <w:proofErr w:type="gramEnd"/>
+      <w:r>
+        <w:rPr>
+          <w:rFonts w:ascii="SF Pro Regular" w:hAnsi="SF Pro Regular" w:cstheme="minorHAnsi"/>
+          <w:sz w:val="28"/>
+          <w:szCs w:val="28"/>
+          <w:lang w:val="ru-RU"/>
+        </w:rPr>
+        <w:t xml:space="preserve"> возможность интеграции с банковскими системами и другими </w:t>
+      </w:r>
+      <w:r>
+        <w:rPr>
+          <w:rFonts w:ascii="SF Pro Regular" w:hAnsi="SF Pro Regular" w:cstheme="minorHAnsi"/>
+          <w:sz w:val="28"/>
+          <w:szCs w:val="28"/>
+          <w:lang w:val="ru-RU"/>
+        </w:rPr>
+        <w:lastRenderedPageBreak/>
+        <w:t>финансовыми учреждениями для автоматического импорта транзакций, обновления балансов и</w:t>
+      </w:r>
+      <w:r>
+        <w:rPr>
+          <w:rFonts w:ascii="SF Pro Regular" w:hAnsi="SF Pro Regular" w:cstheme="minorHAnsi"/>
+          <w:sz w:val="28"/>
+          <w:szCs w:val="28"/>
+          <w:lang w:val="ru-RU"/>
+        </w:rPr>
+        <w:t xml:space="preserve"> </w:t>
+      </w:r>
+      <w:r>
+        <w:rPr>
+          <w:rFonts w:ascii="SF Pro Regular" w:hAnsi="SF Pro Regular" w:cstheme="minorHAnsi"/>
+          <w:sz w:val="28"/>
+          <w:szCs w:val="28"/>
+          <w:lang w:val="ru-RU"/>
+        </w:rPr>
+        <w:t>получения актуальной информации о счетах и инвестициях пользователей. Это позволит пользователям получать обновленную и точную информацию о своих финансах без необходимости ручного ввода данных.</w:t>
+      </w:r>
+    </w:p>
+    <w:p>
+      <w:pPr>
+        <w:rPr>
+          <w:rFonts w:ascii="SF Pro Regular" w:hAnsi="SF Pro Regular" w:cstheme="minorHAnsi"/>
+          <w:sz w:val="28"/>
+          <w:szCs w:val="28"/>
+          <w:lang w:val="ru-RU"/>
+        </w:rPr>
+      </w:pPr>
+    </w:p>
+    <w:p>
+      <w:pPr>
+        <w:pStyle w:val="a3"/>
+        <w:numPr>
+          <w:ilvl w:val="0"/>
+          <w:numId w:val="10"/>
+        </w:numPr>
+        <w:rPr>
+          <w:rFonts w:ascii="SF Pro Regular" w:hAnsi="SF Pro Regular" w:cstheme="minorHAnsi"/>
+          <w:sz w:val="28"/>
+          <w:szCs w:val="28"/>
+          <w:lang w:val="ru-RU"/>
+        </w:rPr>
+      </w:pPr>
+      <w:r>
+        <w:rPr>
+          <w:rFonts w:ascii="SF Pro Regular" w:hAnsi="SF Pro Regular" w:cstheme="minorHAnsi"/>
+          <w:sz w:val="28"/>
+          <w:szCs w:val="28"/>
+          <w:lang w:val="ru-RU"/>
+        </w:rPr>
+        <w:t>Персонализация и рекомендации: Возможность предлагать пользователю персонализированные рекомендации и советы, основанные на его финансовом профиле и целях, может быть полезной функцией. Разработайте алгоритмы, которые анализируют данные пользователя и предлагают оптимальные стратегии управления финансами, инвестиций или снижения расходов.</w:t>
+      </w:r>
+    </w:p>
+    <w:p>
+      <w:pPr>
+        <w:rPr>
+          <w:rFonts w:ascii="SF Pro Regular" w:hAnsi="SF Pro Regular" w:cstheme="minorHAnsi"/>
+          <w:sz w:val="28"/>
+          <w:szCs w:val="28"/>
+          <w:lang w:val="ru-RU"/>
+        </w:rPr>
+      </w:pPr>
+    </w:p>
+    <w:p>
+      <w:pPr>
+        <w:pStyle w:val="a3"/>
+        <w:numPr>
+          <w:ilvl w:val="0"/>
+          <w:numId w:val="10"/>
+        </w:numPr>
+        <w:rPr>
+          <w:rFonts w:ascii="SF Pro Regular" w:hAnsi="SF Pro Regular" w:cstheme="minorHAnsi"/>
+          <w:sz w:val="28"/>
+          <w:szCs w:val="28"/>
+          <w:lang w:val="ru-RU"/>
+        </w:rPr>
+      </w:pPr>
+      <w:r>
+        <w:rPr>
+          <w:rFonts w:ascii="SF Pro Regular" w:hAnsi="SF Pro Regular" w:cstheme="minorHAnsi"/>
+          <w:sz w:val="28"/>
+          <w:szCs w:val="28"/>
+          <w:lang w:val="ru-RU"/>
+        </w:rPr>
+        <w:t>Безопасность и конфиденциальность: Обеспечьте высокий уровень безопасности и конфиденциальности данных пользователей. Используйте современные методы шифрования данных, регулярно обновляйте систему для защиты от возможных угроз и соблюдайте соответствующие правила и стандарты безопасности.</w:t>
+      </w:r>
+    </w:p>
+    <w:p>
+      <w:pPr>
+        <w:pStyle w:val="a3"/>
+        <w:rPr>
+          <w:rFonts w:ascii="SF Pro Regular" w:hAnsi="SF Pro Regular" w:cstheme="minorHAnsi"/>
+          <w:sz w:val="28"/>
+          <w:szCs w:val="28"/>
+          <w:lang w:val="ru-RU"/>
+        </w:rPr>
+      </w:pPr>
+    </w:p>
+    <w:p>
+      <w:pPr>
+        <w:rPr>
+          <w:rFonts w:ascii="SF Pro Regular" w:hAnsi="SF Pro Regular" w:cstheme="minorHAnsi"/>
+          <w:sz w:val="28"/>
+          <w:szCs w:val="28"/>
+          <w:lang w:val="en-US"/>
         </w:rPr>
       </w:pPr>
     </w:p>
@@ -157,8 +1690,97 @@
 </file>
 
 <file path=word/numbering.xml><?xml version="1.0" encoding="utf-8"?>
-<w:numbering xmlns:wpc="http://schemas.microsoft.com/office/word/2010/wordprocessingCanvas" xmlns:cx="http://schemas.microsoft.com/office/drawing/2014/chartex" xmlns:cx1="http://schemas.microsoft.com/office/drawing/2015/9/8/chartex" xmlns:cx2="http://schemas.microsoft.com/office/drawing/2015/10/21/chartex" xmlns:cx3="http://schemas.microsoft.com/office/drawing/2016/5/9/chartex" xmlns:cx4="http://schemas.microsoft.com/office/drawing/2016/5/10/chartex" xmlns:cx5="http://schemas.microsoft.com/office/drawing/2016/5/11/chartex" xmlns:cx6="http://schemas.microsoft.com/office/drawing/2016/5/12/chartex" xmlns:cx7="http://schemas.microsoft.com/office/drawing/2016/5/13/chartex" xmlns:cx8="http://schemas.microsoft.com/office/drawing/2016/5/14/chartex" xmlns:mc="http://schemas.openxmlformats.org/markup-compatibility/2006" xmlns:aink="http://schemas.microsoft.com/office/drawing/2016/ink" xmlns:am3d="http://schemas.microsoft.com/office/drawing/2017/model3d" xmlns:o="urn:schemas-microsoft-com:office:office" xmlns:oel="http://schemas.microsoft.com/office/2019/extlst" xmlns:r="http://schemas.openxmlformats.org/officeDocument/2006/relationships" xmlns:m="http://schemas.openxmlformats.org/officeDocument/2006/math" xmlns:v="urn:schemas-microsoft-com:vml" xmlns:wp14="http://schemas.microsoft.com/office/word/2010/wordprocessingDrawing" xmlns:wp="http://schemas.openxmlformats.org/drawingml/2006/wordprocessingDrawing" xmlns:w10="urn:schemas-microsoft-com:office:word" xmlns:w="http://schemas.openxmlformats.org/wordprocessingml/2006/main" xmlns:w14="http://schemas.microsoft.com/office/word/2010/wordml" xmlns:w15="http://schemas.microsoft.com/office/word/2012/wordml" xmlns:w16cex="http://schemas.microsoft.com/office/word/2018/wordml/cex" xmlns:w16cid="http://schemas.microsoft.com/office/word/2016/wordml/cid" xmlns:w16="http://schemas.microsoft.com/office/word/2018/wordml" xmlns:w16sdtdh="http://schemas.microsoft.com/office/word/2020/wordml/sdtdatahash" xmlns:w16se="http://schemas.microsoft.com/office/word/2015/wordml/symex" xmlns:wpg="http://schemas.microsoft.com/office/word/2010/wordprocessingGroup" xmlns:wpi="http://schemas.microsoft.com/office/word/2010/wordprocessingInk" xmlns:wne="http://schemas.microsoft.com/office/word/2006/wordml" xmlns:wps="http://schemas.microsoft.com/office/word/2010/wordprocessingShape" mc:Ignorable="w14 w15 w16se w16cid w16 w16cex w16sdtdh wp14">
+<w:numbering xmlns:wpc="http://schemas.microsoft.com/office/word/2010/wordprocessingCanvas" xmlns:cx="http://schemas.microsoft.com/office/drawing/2014/chartex" xmlns:cx1="http://schemas.microsoft.com/office/drawing/2015/9/8/chartex" xmlns:cx2="http://schemas.microsoft.com/office/drawing/2015/10/21/chartex" xmlns:cx3="http://schemas.microsoft.com/office/drawing/2016/5/9/chartex" xmlns:cx4="http://schemas.microsoft.com/office/drawing/2016/5/10/chartex" xmlns:cx5="http://schemas.microsoft.com/office/drawing/2016/5/11/chartex" xmlns:cx6="http://schemas.microsoft.com/office/drawing/2016/5/12/chartex" xmlns:cx7="http://schemas.microsoft.com/office/drawing/2016/5/13/chartex" xmlns:cx8="http://schemas.microsoft.com/office/drawing/2016/5/14/chartex" xmlns:mc="http://schemas.openxmlformats.org/markup-compatibility/2006" xmlns:aink="http://schemas.microsoft.com/office/drawing/2016/ink" xmlns:am3d="http://schemas.microsoft.com/office/drawing/2017/model3d" xmlns:o="urn:schemas-microsoft-com:office:office" xmlns:oel="http://schemas.microsoft.com/office/2019/extlst" xmlns:r="http://schemas.openxmlformats.org/officeDocument/2006/relationships" xmlns:m="http://schemas.openxmlformats.org/officeDocument/2006/math" xmlns:v="urn:schemas-microsoft-com:vml" xmlns:wp14="http://schemas.microsoft.com/office/word/2010/wordprocessingDrawing" xmlns:wp="http://schemas.openxmlformats.org/drawingml/2006/wordprocessingDrawing" xmlns:w10="urn:schemas-microsoft-com:office:word" xmlns:w="http://schemas.openxmlformats.org/wordprocessingml/2006/main" xmlns:w14="http://schemas.microsoft.com/office/word/2010/wordml" xmlns:w15="http://schemas.microsoft.com/office/word/2012/wordml" xmlns:w16cex="http://schemas.microsoft.com/office/word/2018/wordml/cex" xmlns:w16cid="http://schemas.microsoft.com/office/word/2016/wordml/cid" xmlns:w16="http://schemas.microsoft.com/office/word/2018/wordml" xmlns:w16du="http://schemas.microsoft.com/office/word/2023/wordml/word16du" xmlns:w16sdtdh="http://schemas.microsoft.com/office/word/2020/wordml/sdtdatahash" xmlns:w16se="http://schemas.microsoft.com/office/word/2015/wordml/symex" xmlns:wpg="http://schemas.microsoft.com/office/word/2010/wordprocessingGroup" xmlns:wpi="http://schemas.microsoft.com/office/word/2010/wordprocessingInk" xmlns:wne="http://schemas.microsoft.com/office/word/2006/wordml" xmlns:wps="http://schemas.microsoft.com/office/word/2010/wordprocessingShape" mc:Ignorable="w14 w15 w16se w16cid w16 w16cex w16sdtdh wp14">
   <w:abstractNum w:abstractNumId="0" w15:restartNumberingAfterBreak="0">
+    <w:nsid w:val="0D7F7055"/>
+    <w:multiLevelType w:val="hybridMultilevel"/>
+    <w:tmpl w:val="0650923E"/>
+    <w:lvl w:ilvl="0" w:tplc="0809000F">
+      <w:start w:val="1"/>
+      <w:numFmt w:val="decimal"/>
+      <w:lvlText w:val="%1."/>
+      <w:lvlJc w:val="left"/>
+      <w:pPr>
+        <w:ind w:left="720" w:hanging="360"/>
+      </w:pPr>
+      <w:rPr>
+        <w:rFonts w:hint="default"/>
+      </w:rPr>
+    </w:lvl>
+    <w:lvl w:ilvl="1" w:tplc="08090019" w:tentative="1">
+      <w:start w:val="1"/>
+      <w:numFmt w:val="lowerLetter"/>
+      <w:lvlText w:val="%2."/>
+      <w:lvlJc w:val="left"/>
+      <w:pPr>
+        <w:ind w:left="1440" w:hanging="360"/>
+      </w:pPr>
+    </w:lvl>
+    <w:lvl w:ilvl="2" w:tplc="0809001B" w:tentative="1">
+      <w:start w:val="1"/>
+      <w:numFmt w:val="lowerRoman"/>
+      <w:lvlText w:val="%3."/>
+      <w:lvlJc w:val="right"/>
+      <w:pPr>
+        <w:ind w:left="2160" w:hanging="180"/>
+      </w:pPr>
+    </w:lvl>
+    <w:lvl w:ilvl="3" w:tplc="0809000F" w:tentative="1">
+      <w:start w:val="1"/>
+      <w:numFmt w:val="decimal"/>
+      <w:lvlText w:val="%4."/>
+      <w:lvlJc w:val="left"/>
+      <w:pPr>
+        <w:ind w:left="2880" w:hanging="360"/>
+      </w:pPr>
+    </w:lvl>
+    <w:lvl w:ilvl="4" w:tplc="08090019" w:tentative="1">
+      <w:start w:val="1"/>
+      <w:numFmt w:val="lowerLetter"/>
+      <w:lvlText w:val="%5."/>
+      <w:lvlJc w:val="left"/>
+      <w:pPr>
+        <w:ind w:left="3600" w:hanging="360"/>
+      </w:pPr>
+    </w:lvl>
+    <w:lvl w:ilvl="5" w:tplc="0809001B" w:tentative="1">
+      <w:start w:val="1"/>
+      <w:numFmt w:val="lowerRoman"/>
+      <w:lvlText w:val="%6."/>
+      <w:lvlJc w:val="right"/>
+      <w:pPr>
+        <w:ind w:left="4320" w:hanging="180"/>
+      </w:pPr>
+    </w:lvl>
+    <w:lvl w:ilvl="6" w:tplc="0809000F" w:tentative="1">
+      <w:start w:val="1"/>
+      <w:numFmt w:val="decimal"/>
+      <w:lvlText w:val="%7."/>
+      <w:lvlJc w:val="left"/>
+      <w:pPr>
+        <w:ind w:left="5040" w:hanging="360"/>
+      </w:pPr>
+    </w:lvl>
+    <w:lvl w:ilvl="7" w:tplc="08090019" w:tentative="1">
+      <w:start w:val="1"/>
+      <w:numFmt w:val="lowerLetter"/>
+      <w:lvlText w:val="%8."/>
+      <w:lvlJc w:val="left"/>
+      <w:pPr>
+        <w:ind w:left="5760" w:hanging="360"/>
+      </w:pPr>
+    </w:lvl>
+    <w:lvl w:ilvl="8" w:tplc="0809001B" w:tentative="1">
+      <w:start w:val="1"/>
+      <w:numFmt w:val="lowerRoman"/>
+      <w:lvlText w:val="%9."/>
+      <w:lvlJc w:val="right"/>
+      <w:pPr>
+        <w:ind w:left="6480" w:hanging="180"/>
+      </w:pPr>
+    </w:lvl>
+  </w:abstractNum>
+  <w:abstractNum w:abstractNumId="1" w15:restartNumberingAfterBreak="0">
     <w:nsid w:val="19B44628"/>
     <w:multiLevelType w:val="hybridMultilevel"/>
     <w:tmpl w:val="B4C22BEE"/>
@@ -247,7 +1869,363 @@
       </w:pPr>
     </w:lvl>
   </w:abstractNum>
-  <w:abstractNum w:abstractNumId="1" w15:restartNumberingAfterBreak="0">
+  <w:abstractNum w:abstractNumId="2" w15:restartNumberingAfterBreak="0">
+    <w:nsid w:val="2EEF4A2C"/>
+    <w:multiLevelType w:val="hybridMultilevel"/>
+    <w:tmpl w:val="2D34A5C6"/>
+    <w:lvl w:ilvl="0" w:tplc="0809000F">
+      <w:start w:val="1"/>
+      <w:numFmt w:val="decimal"/>
+      <w:lvlText w:val="%1."/>
+      <w:lvlJc w:val="left"/>
+      <w:pPr>
+        <w:ind w:left="720" w:hanging="360"/>
+      </w:pPr>
+      <w:rPr>
+        <w:rFonts w:hint="default"/>
+      </w:rPr>
+    </w:lvl>
+    <w:lvl w:ilvl="1" w:tplc="08090019" w:tentative="1">
+      <w:start w:val="1"/>
+      <w:numFmt w:val="lowerLetter"/>
+      <w:lvlText w:val="%2."/>
+      <w:lvlJc w:val="left"/>
+      <w:pPr>
+        <w:ind w:left="1440" w:hanging="360"/>
+      </w:pPr>
+    </w:lvl>
+    <w:lvl w:ilvl="2" w:tplc="0809001B" w:tentative="1">
+      <w:start w:val="1"/>
+      <w:numFmt w:val="lowerRoman"/>
+      <w:lvlText w:val="%3."/>
+      <w:lvlJc w:val="right"/>
+      <w:pPr>
+        <w:ind w:left="2160" w:hanging="180"/>
+      </w:pPr>
+    </w:lvl>
+    <w:lvl w:ilvl="3" w:tplc="0809000F" w:tentative="1">
+      <w:start w:val="1"/>
+      <w:numFmt w:val="decimal"/>
+      <w:lvlText w:val="%4."/>
+      <w:lvlJc w:val="left"/>
+      <w:pPr>
+        <w:ind w:left="2880" w:hanging="360"/>
+      </w:pPr>
+    </w:lvl>
+    <w:lvl w:ilvl="4" w:tplc="08090019" w:tentative="1">
+      <w:start w:val="1"/>
+      <w:numFmt w:val="lowerLetter"/>
+      <w:lvlText w:val="%5."/>
+      <w:lvlJc w:val="left"/>
+      <w:pPr>
+        <w:ind w:left="3600" w:hanging="360"/>
+      </w:pPr>
+    </w:lvl>
+    <w:lvl w:ilvl="5" w:tplc="0809001B" w:tentative="1">
+      <w:start w:val="1"/>
+      <w:numFmt w:val="lowerRoman"/>
+      <w:lvlText w:val="%6."/>
+      <w:lvlJc w:val="right"/>
+      <w:pPr>
+        <w:ind w:left="4320" w:hanging="180"/>
+      </w:pPr>
+    </w:lvl>
+    <w:lvl w:ilvl="6" w:tplc="0809000F" w:tentative="1">
+      <w:start w:val="1"/>
+      <w:numFmt w:val="decimal"/>
+      <w:lvlText w:val="%7."/>
+      <w:lvlJc w:val="left"/>
+      <w:pPr>
+        <w:ind w:left="5040" w:hanging="360"/>
+      </w:pPr>
+    </w:lvl>
+    <w:lvl w:ilvl="7" w:tplc="08090019" w:tentative="1">
+      <w:start w:val="1"/>
+      <w:numFmt w:val="lowerLetter"/>
+      <w:lvlText w:val="%8."/>
+      <w:lvlJc w:val="left"/>
+      <w:pPr>
+        <w:ind w:left="5760" w:hanging="360"/>
+      </w:pPr>
+    </w:lvl>
+    <w:lvl w:ilvl="8" w:tplc="0809001B" w:tentative="1">
+      <w:start w:val="1"/>
+      <w:numFmt w:val="lowerRoman"/>
+      <w:lvlText w:val="%9."/>
+      <w:lvlJc w:val="right"/>
+      <w:pPr>
+        <w:ind w:left="6480" w:hanging="180"/>
+      </w:pPr>
+    </w:lvl>
+  </w:abstractNum>
+  <w:abstractNum w:abstractNumId="3" w15:restartNumberingAfterBreak="0">
+    <w:nsid w:val="394C49A7"/>
+    <w:multiLevelType w:val="hybridMultilevel"/>
+    <w:tmpl w:val="5A3C22EE"/>
+    <w:lvl w:ilvl="0" w:tplc="0809000F">
+      <w:start w:val="1"/>
+      <w:numFmt w:val="decimal"/>
+      <w:lvlText w:val="%1."/>
+      <w:lvlJc w:val="left"/>
+      <w:pPr>
+        <w:ind w:left="1080" w:hanging="360"/>
+      </w:pPr>
+      <w:rPr>
+        <w:rFonts w:hint="default"/>
+      </w:rPr>
+    </w:lvl>
+    <w:lvl w:ilvl="1" w:tplc="08090019" w:tentative="1">
+      <w:start w:val="1"/>
+      <w:numFmt w:val="lowerLetter"/>
+      <w:lvlText w:val="%2."/>
+      <w:lvlJc w:val="left"/>
+      <w:pPr>
+        <w:ind w:left="1800" w:hanging="360"/>
+      </w:pPr>
+    </w:lvl>
+    <w:lvl w:ilvl="2" w:tplc="0809001B" w:tentative="1">
+      <w:start w:val="1"/>
+      <w:numFmt w:val="lowerRoman"/>
+      <w:lvlText w:val="%3."/>
+      <w:lvlJc w:val="right"/>
+      <w:pPr>
+        <w:ind w:left="2520" w:hanging="180"/>
+      </w:pPr>
+    </w:lvl>
+    <w:lvl w:ilvl="3" w:tplc="0809000F" w:tentative="1">
+      <w:start w:val="1"/>
+      <w:numFmt w:val="decimal"/>
+      <w:lvlText w:val="%4."/>
+      <w:lvlJc w:val="left"/>
+      <w:pPr>
+        <w:ind w:left="3240" w:hanging="360"/>
+      </w:pPr>
+    </w:lvl>
+    <w:lvl w:ilvl="4" w:tplc="08090019" w:tentative="1">
+      <w:start w:val="1"/>
+      <w:numFmt w:val="lowerLetter"/>
+      <w:lvlText w:val="%5."/>
+      <w:lvlJc w:val="left"/>
+      <w:pPr>
+        <w:ind w:left="3960" w:hanging="360"/>
+      </w:pPr>
+    </w:lvl>
+    <w:lvl w:ilvl="5" w:tplc="0809001B" w:tentative="1">
+      <w:start w:val="1"/>
+      <w:numFmt w:val="lowerRoman"/>
+      <w:lvlText w:val="%6."/>
+      <w:lvlJc w:val="right"/>
+      <w:pPr>
+        <w:ind w:left="4680" w:hanging="180"/>
+      </w:pPr>
+    </w:lvl>
+    <w:lvl w:ilvl="6" w:tplc="0809000F" w:tentative="1">
+      <w:start w:val="1"/>
+      <w:numFmt w:val="decimal"/>
+      <w:lvlText w:val="%7."/>
+      <w:lvlJc w:val="left"/>
+      <w:pPr>
+        <w:ind w:left="5400" w:hanging="360"/>
+      </w:pPr>
+    </w:lvl>
+    <w:lvl w:ilvl="7" w:tplc="08090019" w:tentative="1">
+      <w:start w:val="1"/>
+      <w:numFmt w:val="lowerLetter"/>
+      <w:lvlText w:val="%8."/>
+      <w:lvlJc w:val="left"/>
+      <w:pPr>
+        <w:ind w:left="6120" w:hanging="360"/>
+      </w:pPr>
+    </w:lvl>
+    <w:lvl w:ilvl="8" w:tplc="0809001B" w:tentative="1">
+      <w:start w:val="1"/>
+      <w:numFmt w:val="lowerRoman"/>
+      <w:lvlText w:val="%9."/>
+      <w:lvlJc w:val="right"/>
+      <w:pPr>
+        <w:ind w:left="6840" w:hanging="180"/>
+      </w:pPr>
+    </w:lvl>
+  </w:abstractNum>
+  <w:abstractNum w:abstractNumId="4" w15:restartNumberingAfterBreak="0">
+    <w:nsid w:val="3D6D4C37"/>
+    <w:multiLevelType w:val="hybridMultilevel"/>
+    <w:tmpl w:val="88EE9976"/>
+    <w:lvl w:ilvl="0" w:tplc="0809000F">
+      <w:start w:val="1"/>
+      <w:numFmt w:val="decimal"/>
+      <w:lvlText w:val="%1."/>
+      <w:lvlJc w:val="left"/>
+      <w:pPr>
+        <w:ind w:left="720" w:hanging="360"/>
+      </w:pPr>
+      <w:rPr>
+        <w:rFonts w:hint="default"/>
+      </w:rPr>
+    </w:lvl>
+    <w:lvl w:ilvl="1" w:tplc="08090019" w:tentative="1">
+      <w:start w:val="1"/>
+      <w:numFmt w:val="lowerLetter"/>
+      <w:lvlText w:val="%2."/>
+      <w:lvlJc w:val="left"/>
+      <w:pPr>
+        <w:ind w:left="1440" w:hanging="360"/>
+      </w:pPr>
+    </w:lvl>
+    <w:lvl w:ilvl="2" w:tplc="0809001B" w:tentative="1">
+      <w:start w:val="1"/>
+      <w:numFmt w:val="lowerRoman"/>
+      <w:lvlText w:val="%3."/>
+      <w:lvlJc w:val="right"/>
+      <w:pPr>
+        <w:ind w:left="2160" w:hanging="180"/>
+      </w:pPr>
+    </w:lvl>
+    <w:lvl w:ilvl="3" w:tplc="0809000F" w:tentative="1">
+      <w:start w:val="1"/>
+      <w:numFmt w:val="decimal"/>
+      <w:lvlText w:val="%4."/>
+      <w:lvlJc w:val="left"/>
+      <w:pPr>
+        <w:ind w:left="2880" w:hanging="360"/>
+      </w:pPr>
+    </w:lvl>
+    <w:lvl w:ilvl="4" w:tplc="08090019" w:tentative="1">
+      <w:start w:val="1"/>
+      <w:numFmt w:val="lowerLetter"/>
+      <w:lvlText w:val="%5."/>
+      <w:lvlJc w:val="left"/>
+      <w:pPr>
+        <w:ind w:left="3600" w:hanging="360"/>
+      </w:pPr>
+    </w:lvl>
+    <w:lvl w:ilvl="5" w:tplc="0809001B" w:tentative="1">
+      <w:start w:val="1"/>
+      <w:numFmt w:val="lowerRoman"/>
+      <w:lvlText w:val="%6."/>
+      <w:lvlJc w:val="right"/>
+      <w:pPr>
+        <w:ind w:left="4320" w:hanging="180"/>
+      </w:pPr>
+    </w:lvl>
+    <w:lvl w:ilvl="6" w:tplc="0809000F" w:tentative="1">
+      <w:start w:val="1"/>
+      <w:numFmt w:val="decimal"/>
+      <w:lvlText w:val="%7."/>
+      <w:lvlJc w:val="left"/>
+      <w:pPr>
+        <w:ind w:left="5040" w:hanging="360"/>
+      </w:pPr>
+    </w:lvl>
+    <w:lvl w:ilvl="7" w:tplc="08090019" w:tentative="1">
+      <w:start w:val="1"/>
+      <w:numFmt w:val="lowerLetter"/>
+      <w:lvlText w:val="%8."/>
+      <w:lvlJc w:val="left"/>
+      <w:pPr>
+        <w:ind w:left="5760" w:hanging="360"/>
+      </w:pPr>
+    </w:lvl>
+    <w:lvl w:ilvl="8" w:tplc="0809001B" w:tentative="1">
+      <w:start w:val="1"/>
+      <w:numFmt w:val="lowerRoman"/>
+      <w:lvlText w:val="%9."/>
+      <w:lvlJc w:val="right"/>
+      <w:pPr>
+        <w:ind w:left="6480" w:hanging="180"/>
+      </w:pPr>
+    </w:lvl>
+  </w:abstractNum>
+  <w:abstractNum w:abstractNumId="5" w15:restartNumberingAfterBreak="0">
+    <w:nsid w:val="407D3328"/>
+    <w:multiLevelType w:val="hybridMultilevel"/>
+    <w:tmpl w:val="DE948CF4"/>
+    <w:lvl w:ilvl="0" w:tplc="0809000F">
+      <w:start w:val="1"/>
+      <w:numFmt w:val="decimal"/>
+      <w:lvlText w:val="%1."/>
+      <w:lvlJc w:val="left"/>
+      <w:pPr>
+        <w:ind w:left="720" w:hanging="360"/>
+      </w:pPr>
+      <w:rPr>
+        <w:rFonts w:hint="default"/>
+      </w:rPr>
+    </w:lvl>
+    <w:lvl w:ilvl="1" w:tplc="08090019" w:tentative="1">
+      <w:start w:val="1"/>
+      <w:numFmt w:val="lowerLetter"/>
+      <w:lvlText w:val="%2."/>
+      <w:lvlJc w:val="left"/>
+      <w:pPr>
+        <w:ind w:left="1440" w:hanging="360"/>
+      </w:pPr>
+    </w:lvl>
+    <w:lvl w:ilvl="2" w:tplc="0809001B" w:tentative="1">
+      <w:start w:val="1"/>
+      <w:numFmt w:val="lowerRoman"/>
+      <w:lvlText w:val="%3."/>
+      <w:lvlJc w:val="right"/>
+      <w:pPr>
+        <w:ind w:left="2160" w:hanging="180"/>
+      </w:pPr>
+    </w:lvl>
+    <w:lvl w:ilvl="3" w:tplc="0809000F" w:tentative="1">
+      <w:start w:val="1"/>
+      <w:numFmt w:val="decimal"/>
+      <w:lvlText w:val="%4."/>
+      <w:lvlJc w:val="left"/>
+      <w:pPr>
+        <w:ind w:left="2880" w:hanging="360"/>
+      </w:pPr>
+    </w:lvl>
+    <w:lvl w:ilvl="4" w:tplc="08090019" w:tentative="1">
+      <w:start w:val="1"/>
+      <w:numFmt w:val="lowerLetter"/>
+      <w:lvlText w:val="%5."/>
+      <w:lvlJc w:val="left"/>
+      <w:pPr>
+        <w:ind w:left="3600" w:hanging="360"/>
+      </w:pPr>
+    </w:lvl>
+    <w:lvl w:ilvl="5" w:tplc="0809001B" w:tentative="1">
+      <w:start w:val="1"/>
+      <w:numFmt w:val="lowerRoman"/>
+      <w:lvlText w:val="%6."/>
+      <w:lvlJc w:val="right"/>
+      <w:pPr>
+        <w:ind w:left="4320" w:hanging="180"/>
+      </w:pPr>
+    </w:lvl>
+    <w:lvl w:ilvl="6" w:tplc="0809000F" w:tentative="1">
+      <w:start w:val="1"/>
+      <w:numFmt w:val="decimal"/>
+      <w:lvlText w:val="%7."/>
+      <w:lvlJc w:val="left"/>
+      <w:pPr>
+        <w:ind w:left="5040" w:hanging="360"/>
+      </w:pPr>
+    </w:lvl>
+    <w:lvl w:ilvl="7" w:tplc="08090019" w:tentative="1">
+      <w:start w:val="1"/>
+      <w:numFmt w:val="lowerLetter"/>
+      <w:lvlText w:val="%8."/>
+      <w:lvlJc w:val="left"/>
+      <w:pPr>
+        <w:ind w:left="5760" w:hanging="360"/>
+      </w:pPr>
+    </w:lvl>
+    <w:lvl w:ilvl="8" w:tplc="0809001B" w:tentative="1">
+      <w:start w:val="1"/>
+      <w:numFmt w:val="lowerRoman"/>
+      <w:lvlText w:val="%9."/>
+      <w:lvlJc w:val="right"/>
+      <w:pPr>
+        <w:ind w:left="6480" w:hanging="180"/>
+      </w:pPr>
+    </w:lvl>
+  </w:abstractNum>
+  <w:abstractNum w:abstractNumId="6" w15:restartNumberingAfterBreak="0">
     <w:nsid w:val="52A37EE6"/>
     <w:multiLevelType w:val="hybridMultilevel"/>
     <w:tmpl w:val="A32E8588"/>
@@ -336,11 +2314,326 @@
       </w:pPr>
     </w:lvl>
   </w:abstractNum>
+  <w:abstractNum w:abstractNumId="7" w15:restartNumberingAfterBreak="0">
+    <w:nsid w:val="609D3499"/>
+    <w:multiLevelType w:val="hybridMultilevel"/>
+    <w:tmpl w:val="5BB6F1D0"/>
+    <w:lvl w:ilvl="0" w:tplc="A50E73D0">
+      <w:start w:val="1"/>
+      <w:numFmt w:val="decimal"/>
+      <w:lvlText w:val="%1."/>
+      <w:lvlJc w:val="left"/>
+      <w:pPr>
+        <w:ind w:left="1080" w:hanging="360"/>
+      </w:pPr>
+      <w:rPr>
+        <w:rFonts w:hint="default"/>
+      </w:rPr>
+    </w:lvl>
+    <w:lvl w:ilvl="1" w:tplc="08090019" w:tentative="1">
+      <w:start w:val="1"/>
+      <w:numFmt w:val="lowerLetter"/>
+      <w:lvlText w:val="%2."/>
+      <w:lvlJc w:val="left"/>
+      <w:pPr>
+        <w:ind w:left="1800" w:hanging="360"/>
+      </w:pPr>
+    </w:lvl>
+    <w:lvl w:ilvl="2" w:tplc="0809001B" w:tentative="1">
+      <w:start w:val="1"/>
+      <w:numFmt w:val="lowerRoman"/>
+      <w:lvlText w:val="%3."/>
+      <w:lvlJc w:val="right"/>
+      <w:pPr>
+        <w:ind w:left="2520" w:hanging="180"/>
+      </w:pPr>
+    </w:lvl>
+    <w:lvl w:ilvl="3" w:tplc="0809000F" w:tentative="1">
+      <w:start w:val="1"/>
+      <w:numFmt w:val="decimal"/>
+      <w:lvlText w:val="%4."/>
+      <w:lvlJc w:val="left"/>
+      <w:pPr>
+        <w:ind w:left="3240" w:hanging="360"/>
+      </w:pPr>
+    </w:lvl>
+    <w:lvl w:ilvl="4" w:tplc="08090019" w:tentative="1">
+      <w:start w:val="1"/>
+      <w:numFmt w:val="lowerLetter"/>
+      <w:lvlText w:val="%5."/>
+      <w:lvlJc w:val="left"/>
+      <w:pPr>
+        <w:ind w:left="3960" w:hanging="360"/>
+      </w:pPr>
+    </w:lvl>
+    <w:lvl w:ilvl="5" w:tplc="0809001B" w:tentative="1">
+      <w:start w:val="1"/>
+      <w:numFmt w:val="lowerRoman"/>
+      <w:lvlText w:val="%6."/>
+      <w:lvlJc w:val="right"/>
+      <w:pPr>
+        <w:ind w:left="4680" w:hanging="180"/>
+      </w:pPr>
+    </w:lvl>
+    <w:lvl w:ilvl="6" w:tplc="0809000F" w:tentative="1">
+      <w:start w:val="1"/>
+      <w:numFmt w:val="decimal"/>
+      <w:lvlText w:val="%7."/>
+      <w:lvlJc w:val="left"/>
+      <w:pPr>
+        <w:ind w:left="5400" w:hanging="360"/>
+      </w:pPr>
+    </w:lvl>
+    <w:lvl w:ilvl="7" w:tplc="08090019" w:tentative="1">
+      <w:start w:val="1"/>
+      <w:numFmt w:val="lowerLetter"/>
+      <w:lvlText w:val="%8."/>
+      <w:lvlJc w:val="left"/>
+      <w:pPr>
+        <w:ind w:left="6120" w:hanging="360"/>
+      </w:pPr>
+    </w:lvl>
+    <w:lvl w:ilvl="8" w:tplc="0809001B" w:tentative="1">
+      <w:start w:val="1"/>
+      <w:numFmt w:val="lowerRoman"/>
+      <w:lvlText w:val="%9."/>
+      <w:lvlJc w:val="right"/>
+      <w:pPr>
+        <w:ind w:left="6840" w:hanging="180"/>
+      </w:pPr>
+    </w:lvl>
+  </w:abstractNum>
+  <w:abstractNum w:abstractNumId="8" w15:restartNumberingAfterBreak="0">
+    <w:nsid w:val="6B07326F"/>
+    <w:multiLevelType w:val="multilevel"/>
+    <w:tmpl w:val="05BEA8D4"/>
+    <w:lvl w:ilvl="0">
+      <w:start w:val="1"/>
+      <w:numFmt w:val="decimal"/>
+      <w:lvlText w:val="%1."/>
+      <w:lvlJc w:val="left"/>
+      <w:pPr>
+        <w:tabs>
+          <w:tab w:val="num" w:pos="720"/>
+        </w:tabs>
+        <w:ind w:left="720" w:hanging="360"/>
+      </w:pPr>
+    </w:lvl>
+    <w:lvl w:ilvl="1" w:tentative="1">
+      <w:start w:val="1"/>
+      <w:numFmt w:val="decimal"/>
+      <w:lvlText w:val="%2."/>
+      <w:lvlJc w:val="left"/>
+      <w:pPr>
+        <w:tabs>
+          <w:tab w:val="num" w:pos="1440"/>
+        </w:tabs>
+        <w:ind w:left="1440" w:hanging="360"/>
+      </w:pPr>
+    </w:lvl>
+    <w:lvl w:ilvl="2" w:tentative="1">
+      <w:start w:val="1"/>
+      <w:numFmt w:val="decimal"/>
+      <w:lvlText w:val="%3."/>
+      <w:lvlJc w:val="left"/>
+      <w:pPr>
+        <w:tabs>
+          <w:tab w:val="num" w:pos="2160"/>
+        </w:tabs>
+        <w:ind w:left="2160" w:hanging="360"/>
+      </w:pPr>
+    </w:lvl>
+    <w:lvl w:ilvl="3" w:tentative="1">
+      <w:start w:val="1"/>
+      <w:numFmt w:val="decimal"/>
+      <w:lvlText w:val="%4."/>
+      <w:lvlJc w:val="left"/>
+      <w:pPr>
+        <w:tabs>
+          <w:tab w:val="num" w:pos="2880"/>
+        </w:tabs>
+        <w:ind w:left="2880" w:hanging="360"/>
+      </w:pPr>
+    </w:lvl>
+    <w:lvl w:ilvl="4" w:tentative="1">
+      <w:start w:val="1"/>
+      <w:numFmt w:val="decimal"/>
+      <w:lvlText w:val="%5."/>
+      <w:lvlJc w:val="left"/>
+      <w:pPr>
+        <w:tabs>
+          <w:tab w:val="num" w:pos="3600"/>
+        </w:tabs>
+        <w:ind w:left="3600" w:hanging="360"/>
+      </w:pPr>
+    </w:lvl>
+    <w:lvl w:ilvl="5" w:tentative="1">
+      <w:start w:val="1"/>
+      <w:numFmt w:val="decimal"/>
+      <w:lvlText w:val="%6."/>
+      <w:lvlJc w:val="left"/>
+      <w:pPr>
+        <w:tabs>
+          <w:tab w:val="num" w:pos="4320"/>
+        </w:tabs>
+        <w:ind w:left="4320" w:hanging="360"/>
+      </w:pPr>
+    </w:lvl>
+    <w:lvl w:ilvl="6" w:tentative="1">
+      <w:start w:val="1"/>
+      <w:numFmt w:val="decimal"/>
+      <w:lvlText w:val="%7."/>
+      <w:lvlJc w:val="left"/>
+      <w:pPr>
+        <w:tabs>
+          <w:tab w:val="num" w:pos="5040"/>
+        </w:tabs>
+        <w:ind w:left="5040" w:hanging="360"/>
+      </w:pPr>
+    </w:lvl>
+    <w:lvl w:ilvl="7" w:tentative="1">
+      <w:start w:val="1"/>
+      <w:numFmt w:val="decimal"/>
+      <w:lvlText w:val="%8."/>
+      <w:lvlJc w:val="left"/>
+      <w:pPr>
+        <w:tabs>
+          <w:tab w:val="num" w:pos="5760"/>
+        </w:tabs>
+        <w:ind w:left="5760" w:hanging="360"/>
+      </w:pPr>
+    </w:lvl>
+    <w:lvl w:ilvl="8" w:tentative="1">
+      <w:start w:val="1"/>
+      <w:numFmt w:val="decimal"/>
+      <w:lvlText w:val="%9."/>
+      <w:lvlJc w:val="left"/>
+      <w:pPr>
+        <w:tabs>
+          <w:tab w:val="num" w:pos="6480"/>
+        </w:tabs>
+        <w:ind w:left="6480" w:hanging="360"/>
+      </w:pPr>
+    </w:lvl>
+  </w:abstractNum>
+  <w:abstractNum w:abstractNumId="9" w15:restartNumberingAfterBreak="0">
+    <w:nsid w:val="734975DA"/>
+    <w:multiLevelType w:val="hybridMultilevel"/>
+    <w:tmpl w:val="8610A0FC"/>
+    <w:lvl w:ilvl="0" w:tplc="0809000F">
+      <w:start w:val="1"/>
+      <w:numFmt w:val="decimal"/>
+      <w:lvlText w:val="%1."/>
+      <w:lvlJc w:val="left"/>
+      <w:pPr>
+        <w:ind w:left="720" w:hanging="360"/>
+      </w:pPr>
+      <w:rPr>
+        <w:rFonts w:hint="default"/>
+      </w:rPr>
+    </w:lvl>
+    <w:lvl w:ilvl="1" w:tplc="08090019" w:tentative="1">
+      <w:start w:val="1"/>
+      <w:numFmt w:val="lowerLetter"/>
+      <w:lvlText w:val="%2."/>
+      <w:lvlJc w:val="left"/>
+      <w:pPr>
+        <w:ind w:left="1440" w:hanging="360"/>
+      </w:pPr>
+    </w:lvl>
+    <w:lvl w:ilvl="2" w:tplc="0809001B" w:tentative="1">
+      <w:start w:val="1"/>
+      <w:numFmt w:val="lowerRoman"/>
+      <w:lvlText w:val="%3."/>
+      <w:lvlJc w:val="right"/>
+      <w:pPr>
+        <w:ind w:left="2160" w:hanging="180"/>
+      </w:pPr>
+    </w:lvl>
+    <w:lvl w:ilvl="3" w:tplc="0809000F" w:tentative="1">
+      <w:start w:val="1"/>
+      <w:numFmt w:val="decimal"/>
+      <w:lvlText w:val="%4."/>
+      <w:lvlJc w:val="left"/>
+      <w:pPr>
+        <w:ind w:left="2880" w:hanging="360"/>
+      </w:pPr>
+    </w:lvl>
+    <w:lvl w:ilvl="4" w:tplc="08090019" w:tentative="1">
+      <w:start w:val="1"/>
+      <w:numFmt w:val="lowerLetter"/>
+      <w:lvlText w:val="%5."/>
+      <w:lvlJc w:val="left"/>
+      <w:pPr>
+        <w:ind w:left="3600" w:hanging="360"/>
+      </w:pPr>
+    </w:lvl>
+    <w:lvl w:ilvl="5" w:tplc="0809001B" w:tentative="1">
+      <w:start w:val="1"/>
+      <w:numFmt w:val="lowerRoman"/>
+      <w:lvlText w:val="%6."/>
+      <w:lvlJc w:val="right"/>
+      <w:pPr>
+        <w:ind w:left="4320" w:hanging="180"/>
+      </w:pPr>
+    </w:lvl>
+    <w:lvl w:ilvl="6" w:tplc="0809000F" w:tentative="1">
+      <w:start w:val="1"/>
+      <w:numFmt w:val="decimal"/>
+      <w:lvlText w:val="%7."/>
+      <w:lvlJc w:val="left"/>
+      <w:pPr>
+        <w:ind w:left="5040" w:hanging="360"/>
+      </w:pPr>
+    </w:lvl>
+    <w:lvl w:ilvl="7" w:tplc="08090019" w:tentative="1">
+      <w:start w:val="1"/>
+      <w:numFmt w:val="lowerLetter"/>
+      <w:lvlText w:val="%8."/>
+      <w:lvlJc w:val="left"/>
+      <w:pPr>
+        <w:ind w:left="5760" w:hanging="360"/>
+      </w:pPr>
+    </w:lvl>
+    <w:lvl w:ilvl="8" w:tplc="0809001B" w:tentative="1">
+      <w:start w:val="1"/>
+      <w:numFmt w:val="lowerRoman"/>
+      <w:lvlText w:val="%9."/>
+      <w:lvlJc w:val="right"/>
+      <w:pPr>
+        <w:ind w:left="6480" w:hanging="180"/>
+      </w:pPr>
+    </w:lvl>
+  </w:abstractNum>
   <w:num w:numId="1" w16cid:durableId="594704450">
+    <w:abstractNumId w:val="6"/>
+  </w:num>
+  <w:num w:numId="2" w16cid:durableId="140737396">
     <w:abstractNumId w:val="1"/>
   </w:num>
-  <w:num w:numId="2" w16cid:durableId="140737396">
+  <w:num w:numId="3" w16cid:durableId="1691029157">
     <w:abstractNumId w:val="0"/>
+  </w:num>
+  <w:num w:numId="4" w16cid:durableId="218321970">
+    <w:abstractNumId w:val="9"/>
+  </w:num>
+  <w:num w:numId="5" w16cid:durableId="2123526819">
+    <w:abstractNumId w:val="3"/>
+  </w:num>
+  <w:num w:numId="6" w16cid:durableId="1273629227">
+    <w:abstractNumId w:val="7"/>
+  </w:num>
+  <w:num w:numId="7" w16cid:durableId="1875539260">
+    <w:abstractNumId w:val="4"/>
+  </w:num>
+  <w:num w:numId="8" w16cid:durableId="1218055282">
+    <w:abstractNumId w:val="2"/>
+  </w:num>
+  <w:num w:numId="9" w16cid:durableId="1152067659">
+    <w:abstractNumId w:val="5"/>
+  </w:num>
+  <w:num w:numId="10" w16cid:durableId="926576297">
+    <w:abstractNumId w:val="8"/>
   </w:num>
 </w:numbering>
 </file>
@@ -747,7 +3040,6 @@
   <w:style w:type="character" w:default="1" w:styleId="a0">
     <w:name w:val="Default Paragraph Font"/>
     <w:uiPriority w:val="1"/>
-    <w:semiHidden/>
     <w:unhideWhenUsed/>
   </w:style>
   <w:style w:type="table" w:default="1" w:styleId="a1">

</xml_diff>